<commit_message>
Fixed issue number & bit name
</commit_message>
<xml_diff>
--- a/documents/source/Module Descriptor V0.9.docx
+++ b/documents/source/Module Descriptor V0.9.docx
@@ -784,15 +784,7 @@
     </w:p>
     <w:p>
       <w:r>
-        <w:t xml:space="preserve">CBUS Modules are identified by manufacturer/model numbers, which are stored in the firmware. </w:t>
-      </w:r>
-      <w:proofErr w:type="gramStart"/>
-      <w:r>
-        <w:t>So</w:t>
-      </w:r>
-      <w:proofErr w:type="gramEnd"/>
-      <w:r>
-        <w:t xml:space="preserve"> the module actually refers to the firmware, and not the physical board the firmware resides on, although most of the firmware has been written for a specific type of board. There is, however, some firmware that will run on different hardware, and will report the same module identification irrespective of which hardware they are running on. Equally, there is specific </w:t>
+        <w:t xml:space="preserve">CBUS Modules are identified by manufacturer/model numbers, which are stored in the firmware. So the module actually refers to the firmware, and not the physical board the firmware resides on, although most of the firmware has been written for a specific type of board. There is, however, some firmware that will run on different hardware, and will report the same module identification irrespective of which hardware they are running on. Equally, there is specific </w:t>
       </w:r>
       <w:r>
         <w:lastRenderedPageBreak/>
@@ -802,15 +794,7 @@
     <w:p/>
     <w:p>
       <w:r>
-        <w:t xml:space="preserve">In this file the module is described using key-value pairs, the key identifies the data, and the value is the data content, which can be various types of </w:t>
-      </w:r>
-      <w:proofErr w:type="gramStart"/>
-      <w:r>
-        <w:t>literal</w:t>
-      </w:r>
-      <w:proofErr w:type="gramEnd"/>
-      <w:r>
-        <w:t xml:space="preserve"> (fixed) data, such as string, numeric or an array to ‘nest’ further key-value pairs</w:t>
+        <w:t>In this file the module is described using key-value pairs, the key identifies the data, and the value is the data content, which can be various types of literal (fixed) data, such as string, numeric or an array to ‘nest’ further key-value pairs</w:t>
       </w:r>
     </w:p>
     <w:p>
@@ -837,20 +821,7 @@
     </w:p>
     <w:p>
       <w:r>
-        <w:t>E.g. “</w:t>
-      </w:r>
-      <w:proofErr w:type="spellStart"/>
-      <w:r>
-        <w:t>comment”</w:t>
-      </w:r>
-      <w:proofErr w:type="gramStart"/>
-      <w:r>
-        <w:t>:”comment</w:t>
-      </w:r>
-      <w:proofErr w:type="spellEnd"/>
-      <w:proofErr w:type="gramEnd"/>
-      <w:r>
-        <w:t xml:space="preserve"> added for clarity”</w:t>
+        <w:t>E.g. “comment”:”comment added for clarity”</w:t>
       </w:r>
     </w:p>
     <w:p>
@@ -907,14 +878,11 @@
     </w:p>
     <w:p/>
     <w:p>
-      <w:proofErr w:type="gramStart"/>
       <w:r>
         <w:t>Where</w:t>
       </w:r>
-      <w:proofErr w:type="gramEnd"/>
-    </w:p>
-    <w:p>
-      <w:proofErr w:type="gramStart"/>
+    </w:p>
+    <w:p>
       <w:r>
         <w:rPr>
           <w:rStyle w:val="Heading2Char"/>
@@ -922,15 +890,10 @@
         <w:t xml:space="preserve">AAAAAAA </w:t>
       </w:r>
       <w:r>
-        <w:t>:</w:t>
-      </w:r>
-      <w:proofErr w:type="gramEnd"/>
-      <w:r>
-        <w:t xml:space="preserve"> variable length module name</w:t>
-      </w:r>
-    </w:p>
-    <w:p>
-      <w:proofErr w:type="gramStart"/>
+        <w:t>: variable length module name</w:t>
+      </w:r>
+    </w:p>
+    <w:p>
       <w:r>
         <w:rPr>
           <w:rStyle w:val="Heading2Char"/>
@@ -938,15 +901,10 @@
         <w:t>BB</w:t>
       </w:r>
       <w:r>
-        <w:t xml:space="preserve"> :</w:t>
-      </w:r>
-      <w:proofErr w:type="gramEnd"/>
-      <w:r>
-        <w:t xml:space="preserve"> Manufacturer ID in hexadecimal - two hex digits</w:t>
-      </w:r>
-    </w:p>
-    <w:p>
-      <w:proofErr w:type="gramStart"/>
+        <w:t xml:space="preserve"> : Manufacturer ID in hexadecimal - two hex digits</w:t>
+      </w:r>
+    </w:p>
+    <w:p>
       <w:r>
         <w:rPr>
           <w:rStyle w:val="Heading2Char"/>
@@ -954,15 +912,10 @@
         <w:t>CC</w:t>
       </w:r>
       <w:r>
-        <w:t xml:space="preserve"> :</w:t>
-      </w:r>
-      <w:proofErr w:type="gramEnd"/>
-      <w:r>
-        <w:t xml:space="preserve"> Module ID in hexadecimal - two hex digits</w:t>
-      </w:r>
-    </w:p>
-    <w:p>
-      <w:proofErr w:type="gramStart"/>
+        <w:t xml:space="preserve"> : Module ID in hexadecimal - two hex digits</w:t>
+      </w:r>
+    </w:p>
+    <w:p>
       <w:r>
         <w:rPr>
           <w:rStyle w:val="Heading2Char"/>
@@ -970,15 +923,10 @@
         <w:t>D</w:t>
       </w:r>
       <w:r>
-        <w:t xml:space="preserve"> :</w:t>
-      </w:r>
-      <w:proofErr w:type="gramEnd"/>
-      <w:r>
-        <w:t xml:space="preserve"> Firmware major version in decimal -  1 to 3 digits</w:t>
-      </w:r>
-    </w:p>
-    <w:p>
-      <w:proofErr w:type="gramStart"/>
+        <w:t xml:space="preserve"> : Firmware major version in decimal -  1 to 3 digits</w:t>
+      </w:r>
+    </w:p>
+    <w:p>
       <w:r>
         <w:rPr>
           <w:rStyle w:val="Heading2Char"/>
@@ -986,11 +934,7 @@
         <w:t>E</w:t>
       </w:r>
       <w:r>
-        <w:t xml:space="preserve"> :</w:t>
-      </w:r>
-      <w:proofErr w:type="gramEnd"/>
-      <w:r>
-        <w:t xml:space="preserve"> Firmware minor version in single ascii character</w:t>
+        <w:t xml:space="preserve"> : Firmware minor version in single ascii character</w:t>
       </w:r>
     </w:p>
     <w:p>
@@ -998,21 +942,10 @@
         <w:rPr>
           <w:rStyle w:val="Heading2Char"/>
         </w:rPr>
-        <w:t>&lt;Options</w:t>
-      </w:r>
-      <w:proofErr w:type="gramStart"/>
-      <w:r>
-        <w:rPr>
-          <w:rStyle w:val="Heading2Char"/>
-        </w:rPr>
-        <w:t>&gt;</w:t>
-      </w:r>
-      <w:r>
-        <w:t xml:space="preserve"> :</w:t>
-      </w:r>
-      <w:proofErr w:type="gramEnd"/>
-      <w:r>
-        <w:t xml:space="preserve"> not mandatory - described below</w:t>
+        <w:t>&lt;Options&gt;</w:t>
+      </w:r>
+      <w:r>
+        <w:t xml:space="preserve"> : not mandatory - described below</w:t>
       </w:r>
     </w:p>
     <w:p>
@@ -1032,13 +965,8 @@
         <w:ind w:firstLine="720"/>
       </w:pPr>
       <w:r>
-        <w:t>CANACC4-A501-2</w:t>
-      </w:r>
-      <w:proofErr w:type="gramStart"/>
-      <w:r>
-        <w:t>q.json</w:t>
-      </w:r>
-      <w:proofErr w:type="gramEnd"/>
+        <w:t>CANACC4-A501-2q.json</w:t>
+      </w:r>
     </w:p>
     <w:p>
       <w:pPr>
@@ -1050,15 +978,7 @@
     </w:p>
     <w:p>
       <w:r>
-        <w:t xml:space="preserve">The module name is registered against the manufacturer ID &amp; Module ID in </w:t>
-      </w:r>
-      <w:proofErr w:type="spellStart"/>
-      <w:r>
-        <w:t>CbusDefs</w:t>
-      </w:r>
-      <w:proofErr w:type="spellEnd"/>
-      <w:r>
-        <w:t xml:space="preserve">, and as the manufacturer &amp; module ID </w:t>
+        <w:t xml:space="preserve">The module name is registered against the manufacturer ID &amp; Module ID in CbusDefs, and as the manufacturer &amp; module ID </w:t>
       </w:r>
       <w:r>
         <w:t xml:space="preserve">is also present, </w:t>
@@ -1088,15 +1008,7 @@
     </w:p>
     <w:p>
       <w:r>
-        <w:t>For personal development of modules, it is recommended that the NMRA Manufacturer ID of ‘13’ (development) is used, with a module ID &amp; module name of personal choice, thus avoiding the need to have a module added to ‘</w:t>
-      </w:r>
-      <w:proofErr w:type="spellStart"/>
-      <w:r>
-        <w:t>CbusDefs</w:t>
-      </w:r>
-      <w:proofErr w:type="spellEnd"/>
-      <w:r>
-        <w:t>’ – avoiding conflict with other modules would then be the responsibility of the user of that module</w:t>
+        <w:t>For personal development of modules, it is recommended that the NMRA Manufacturer ID of ‘13’ (development) is used, with a module ID &amp; module name of personal choice, thus avoiding the need to have a module added to ‘CbusDefs’ – avoiding conflict with other modules would then be the responsibility of the user of that module</w:t>
       </w:r>
     </w:p>
     <w:p>
@@ -1132,15 +1044,7 @@
         <w:t xml:space="preserve"> number</w:t>
       </w:r>
       <w:r>
-        <w:t>’ as defined by “</w:t>
-      </w:r>
-      <w:proofErr w:type="spellStart"/>
-      <w:r>
-        <w:t>CbusDefs</w:t>
-      </w:r>
-      <w:proofErr w:type="spellEnd"/>
-      <w:r>
-        <w:t>”</w:t>
+        <w:t>’ as defined by “CbusDefs”</w:t>
       </w:r>
       <w:r>
         <w:t xml:space="preserve"> – e.g. </w:t>
@@ -1201,13 +1105,8 @@
         <w:pStyle w:val="Heading2"/>
       </w:pPr>
       <w:r>
-        <w:t>Why use a ‘double hyphen</w:t>
-      </w:r>
-      <w:proofErr w:type="gramStart"/>
-      <w:r>
-        <w:t>’ ?</w:t>
-      </w:r>
-      <w:proofErr w:type="gramEnd"/>
+        <w:t>Why use a ‘double hyphen’ ?</w:t>
+      </w:r>
       <w:r>
         <w:tab/>
       </w:r>
@@ -1337,15 +1236,7 @@
               <w:pStyle w:val="Code"/>
             </w:pPr>
             <w:r>
-              <w:t xml:space="preserve">              "</w:t>
-            </w:r>
-            <w:proofErr w:type="spellStart"/>
-            <w:r>
-              <w:t>displayTitle</w:t>
-            </w:r>
-            <w:proofErr w:type="spellEnd"/>
-            <w:r>
-              <w:t>": "Time delay between response messages",</w:t>
+              <w:t xml:space="preserve">              "displayTitle": "Time delay between response messages",</w:t>
             </w:r>
           </w:p>
           <w:p>
@@ -1353,15 +1244,7 @@
               <w:pStyle w:val="Code"/>
             </w:pPr>
             <w:r>
-              <w:t xml:space="preserve">              "</w:t>
-            </w:r>
-            <w:proofErr w:type="spellStart"/>
-            <w:r>
-              <w:t>displaySubTitle</w:t>
-            </w:r>
-            <w:proofErr w:type="spellEnd"/>
-            <w:r>
-              <w:t>": "1 millisecond steps",</w:t>
+              <w:t xml:space="preserve">              "displaySubTitle": "1 millisecond steps",</w:t>
             </w:r>
           </w:p>
           <w:p>
@@ -1369,15 +1252,7 @@
               <w:pStyle w:val="Code"/>
             </w:pPr>
             <w:r>
-              <w:t xml:space="preserve">              "type": "</w:t>
-            </w:r>
-            <w:proofErr w:type="spellStart"/>
-            <w:r>
-              <w:t>NodeVariableSlider</w:t>
-            </w:r>
-            <w:proofErr w:type="spellEnd"/>
-            <w:r>
-              <w:t>",</w:t>
+              <w:t xml:space="preserve">              "type": "NodeVariableSlider",</w:t>
             </w:r>
           </w:p>
           <w:p>
@@ -1385,15 +1260,7 @@
               <w:pStyle w:val="Code"/>
             </w:pPr>
             <w:r>
-              <w:t xml:space="preserve">              "</w:t>
-            </w:r>
-            <w:proofErr w:type="spellStart"/>
-            <w:r>
-              <w:t>nodeVariableIndex</w:t>
-            </w:r>
-            <w:proofErr w:type="spellEnd"/>
-            <w:r>
-              <w:t>": 5,</w:t>
+              <w:t xml:space="preserve">              "nodeVariableIndex": 5,</w:t>
             </w:r>
           </w:p>
           <w:p>
@@ -1401,15 +1268,7 @@
               <w:pStyle w:val="Code"/>
             </w:pPr>
             <w:r>
-              <w:t xml:space="preserve">              "</w:t>
-            </w:r>
-            <w:proofErr w:type="spellStart"/>
-            <w:r>
-              <w:t>displayUnits</w:t>
-            </w:r>
-            <w:proofErr w:type="spellEnd"/>
-            <w:r>
-              <w:t>": "milliseconds"</w:t>
+              <w:t xml:space="preserve">              "displayUnits": "milliseconds"</w:t>
             </w:r>
           </w:p>
           <w:p>
@@ -1464,15 +1323,7 @@
         <w:t xml:space="preserve">just </w:t>
       </w:r>
       <w:r>
-        <w:t xml:space="preserve">the </w:t>
-      </w:r>
-      <w:proofErr w:type="gramStart"/>
-      <w:r>
-        <w:t>top level</w:t>
-      </w:r>
-      <w:proofErr w:type="gramEnd"/>
-      <w:r>
-        <w:t xml:space="preserve"> elements, more information about each element is in its own section</w:t>
+        <w:t>the top level elements, more information about each element is in its own section</w:t>
       </w:r>
     </w:p>
     <w:tbl>
@@ -1597,7 +1448,6 @@
                 <w:bCs w:val="0"/>
               </w:rPr>
             </w:pPr>
-            <w:proofErr w:type="spellStart"/>
             <w:r>
               <w:rPr>
                 <w:b w:val="0"/>
@@ -1605,7 +1455,6 @@
               </w:rPr>
               <w:t>eventVariableInformation</w:t>
             </w:r>
-            <w:proofErr w:type="spellEnd"/>
           </w:p>
         </w:tc>
         <w:tc>
@@ -1718,7 +1567,6 @@
                 <w:bCs w:val="0"/>
               </w:rPr>
             </w:pPr>
-            <w:proofErr w:type="spellStart"/>
             <w:r>
               <w:rPr>
                 <w:b w:val="0"/>
@@ -1740,7 +1588,6 @@
               </w:rPr>
               <w:t>ame</w:t>
             </w:r>
-            <w:proofErr w:type="spellEnd"/>
           </w:p>
         </w:tc>
         <w:tc>
@@ -1795,7 +1642,6 @@
                 <w:bCs w:val="0"/>
               </w:rPr>
             </w:pPr>
-            <w:proofErr w:type="spellStart"/>
             <w:r>
               <w:rPr>
                 <w:b w:val="0"/>
@@ -1803,7 +1649,6 @@
               </w:rPr>
               <w:t>moduleName</w:t>
             </w:r>
-            <w:proofErr w:type="spellEnd"/>
           </w:p>
         </w:tc>
         <w:tc>
@@ -1858,7 +1703,6 @@
                 <w:bCs w:val="0"/>
               </w:rPr>
             </w:pPr>
-            <w:proofErr w:type="spellStart"/>
             <w:r>
               <w:rPr>
                 <w:b w:val="0"/>
@@ -1866,7 +1710,6 @@
               </w:rPr>
               <w:t>nodeParameters</w:t>
             </w:r>
-            <w:proofErr w:type="spellEnd"/>
           </w:p>
         </w:tc>
         <w:tc>
@@ -1918,7 +1761,6 @@
                 <w:bCs w:val="0"/>
               </w:rPr>
             </w:pPr>
-            <w:proofErr w:type="spellStart"/>
             <w:r>
               <w:rPr>
                 <w:b w:val="0"/>
@@ -1926,7 +1768,6 @@
               </w:rPr>
               <w:t>nodeVariableInformation</w:t>
             </w:r>
-            <w:proofErr w:type="spellEnd"/>
           </w:p>
         </w:tc>
         <w:tc>
@@ -1981,7 +1822,6 @@
                 <w:bCs w:val="0"/>
               </w:rPr>
             </w:pPr>
-            <w:proofErr w:type="spellStart"/>
             <w:r>
               <w:rPr>
                 <w:b w:val="0"/>
@@ -1989,7 +1829,6 @@
               </w:rPr>
               <w:t>nodeVariables</w:t>
             </w:r>
-            <w:proofErr w:type="spellEnd"/>
           </w:p>
         </w:tc>
         <w:tc>
@@ -2041,7 +1880,6 @@
                 <w:bCs w:val="0"/>
               </w:rPr>
             </w:pPr>
-            <w:proofErr w:type="spellStart"/>
             <w:r>
               <w:rPr>
                 <w:b w:val="0"/>
@@ -2049,7 +1887,6 @@
               </w:rPr>
               <w:t>NVsetNeedsLearnMode</w:t>
             </w:r>
-            <w:proofErr w:type="spellEnd"/>
           </w:p>
         </w:tc>
         <w:tc>
@@ -2153,7 +1990,6 @@
       <w:pPr>
         <w:pStyle w:val="Heading2"/>
       </w:pPr>
-      <w:proofErr w:type="spellStart"/>
       <w:r>
         <w:t>moduleDescriptor</w:t>
       </w:r>
@@ -2163,7 +1999,6 @@
       <w:r>
         <w:t>ame</w:t>
       </w:r>
-      <w:proofErr w:type="spellEnd"/>
     </w:p>
     <w:p>
       <w:r>
@@ -2184,23 +2019,7 @@
         <w:pStyle w:val="Code"/>
       </w:pPr>
       <w:r>
-        <w:t>"</w:t>
-      </w:r>
-      <w:proofErr w:type="spellStart"/>
-      <w:r>
-        <w:t>moduleDescriptorFilename</w:t>
-      </w:r>
-      <w:proofErr w:type="spellEnd"/>
-      <w:r>
-        <w:t>": "CANPAN-A51D-4</w:t>
-      </w:r>
-      <w:proofErr w:type="gramStart"/>
-      <w:r>
-        <w:t>c.json</w:t>
-      </w:r>
-      <w:proofErr w:type="gramEnd"/>
-      <w:r>
-        <w:t>"</w:t>
+        <w:t>"moduleDescriptorFilename": "CANPAN-A51D-4c.json"</w:t>
       </w:r>
     </w:p>
     <w:p>
@@ -2209,11 +2028,9 @@
       </w:pPr>
       <w:bookmarkStart w:id="8" w:name="_zd59q47d97hx" w:colFirst="0" w:colLast="0"/>
       <w:bookmarkEnd w:id="8"/>
-      <w:proofErr w:type="spellStart"/>
       <w:r>
         <w:t>moduleName</w:t>
       </w:r>
-      <w:proofErr w:type="spellEnd"/>
     </w:p>
     <w:p>
       <w:r>
@@ -2238,17 +2055,7 @@
     </w:p>
     <w:p>
       <w:r>
-        <w:t xml:space="preserve">A timestamp that shows when a module descriptor file was last committed. This is used to check if a user provided file is older than a system file. If the user provided file is older </w:t>
-      </w:r>
-      <w:proofErr w:type="spellStart"/>
-      <w:proofErr w:type="gramStart"/>
-      <w:r>
-        <w:t>then</w:t>
-      </w:r>
-      <w:proofErr w:type="spellEnd"/>
-      <w:proofErr w:type="gramEnd"/>
-      <w:r>
-        <w:t xml:space="preserve"> it may need to be updated, or be removed so that the newer system file is used. A user provided file takes precedence over a system file with the same name and can thus hide updates in the system file.</w:t>
+        <w:t>A timestamp that shows when a module descriptor file was last committed. This is used to check if a user provided file is older than a system file. If the user provided file is older then it may need to be updated, or be removed so that the newer system file is used. A user provided file takes precedence over a system file with the same name and can thus hide updates in the system file.</w:t>
       </w:r>
     </w:p>
     <w:p/>
@@ -2268,30 +2075,20 @@
       </w:pPr>
       <w:bookmarkStart w:id="9" w:name="_vo3yz15lt2kl" w:colFirst="0" w:colLast="0"/>
       <w:bookmarkEnd w:id="9"/>
-      <w:proofErr w:type="spellStart"/>
       <w:r>
         <w:lastRenderedPageBreak/>
         <w:t>NVsetNeedsLearnMode</w:t>
       </w:r>
-      <w:proofErr w:type="spellEnd"/>
     </w:p>
     <w:p>
       <w:r>
         <w:t xml:space="preserve">One family of firmware based on original CANSERVO8 code needs to be put into ‘learn’ mode before node variables can be programmed. Setting the </w:t>
       </w:r>
-      <w:proofErr w:type="spellStart"/>
       <w:r>
         <w:rPr>
           <w:color w:val="0000FF"/>
         </w:rPr>
-        <w:t>NVsetNeedsLearnMode</w:t>
-      </w:r>
-      <w:proofErr w:type="spellEnd"/>
-      <w:r>
-        <w:rPr>
-          <w:color w:val="0000FF"/>
-        </w:rPr>
-        <w:t xml:space="preserve"> </w:t>
+        <w:t xml:space="preserve">NVsetNeedsLearnMode </w:t>
       </w:r>
       <w:r>
         <w:t xml:space="preserve">key to a value of </w:t>
@@ -2326,15 +2123,7 @@
         <w:pStyle w:val="Code"/>
       </w:pPr>
       <w:r>
-        <w:t>"</w:t>
-      </w:r>
-      <w:proofErr w:type="spellStart"/>
-      <w:r>
-        <w:t>NVsetNeedsLearnMode</w:t>
-      </w:r>
-      <w:proofErr w:type="spellEnd"/>
-      <w:r>
-        <w:t>": true</w:t>
+        <w:t>"NVsetNeedsLearnMode": true</w:t>
       </w:r>
     </w:p>
     <w:p/>
@@ -2346,13 +2135,8 @@
         </w:tabs>
       </w:pPr>
       <w:bookmarkStart w:id="10" w:name="_Toc184912140"/>
-      <w:proofErr w:type="spellStart"/>
-      <w:r>
-        <w:t>nodeParameters</w:t>
-      </w:r>
-      <w:proofErr w:type="spellEnd"/>
-      <w:r>
-        <w:t xml:space="preserve"> section</w:t>
+      <w:r>
+        <w:t>nodeParameters section</w:t>
       </w:r>
       <w:bookmarkEnd w:id="10"/>
     </w:p>
@@ -2360,24 +2144,11 @@
       <w:r>
         <w:t xml:space="preserve">This </w:t>
       </w:r>
-      <w:proofErr w:type="spellStart"/>
-      <w:r>
-        <w:t>optinal</w:t>
-      </w:r>
-      <w:proofErr w:type="spellEnd"/>
-      <w:r>
-        <w:t xml:space="preserve"> section </w:t>
-      </w:r>
-      <w:r>
-        <w:t xml:space="preserve">contains values expected to be returned from the module when requesting the Node Parameters. This data has multiple uses, </w:t>
-      </w:r>
-      <w:proofErr w:type="spellStart"/>
-      <w:r>
-        <w:t>e.g</w:t>
-      </w:r>
-      <w:proofErr w:type="spellEnd"/>
-      <w:r>
-        <w:t xml:space="preserve"> can be used if the module is not online, or can be used to verify the output of the module against </w:t>
+      <w:r>
+        <w:t xml:space="preserve">optinal section </w:t>
+      </w:r>
+      <w:r>
+        <w:t xml:space="preserve">contains values expected to be returned from the module when requesting the Node Parameters. This data has multiple uses, e.g can be used if the module is not online, or can be used to verify the output of the module against </w:t>
       </w:r>
       <w:r>
         <w:t xml:space="preserve">these </w:t>
@@ -2437,15 +2208,7 @@
         <w:pStyle w:val="Code"/>
       </w:pPr>
       <w:r>
-        <w:t xml:space="preserve">    "</w:t>
-      </w:r>
-      <w:proofErr w:type="spellStart"/>
-      <w:r>
-        <w:t>nodeParameters</w:t>
-      </w:r>
-      <w:proofErr w:type="spellEnd"/>
-      <w:r>
-        <w:t>": {</w:t>
+        <w:t xml:space="preserve">    "nodeParameters": {</w:t>
       </w:r>
     </w:p>
     <w:p>
@@ -2507,13 +2270,8 @@
       <w:bookmarkStart w:id="11" w:name="_tmftaqdbza7h" w:colFirst="0" w:colLast="0"/>
       <w:bookmarkStart w:id="12" w:name="_Toc184912141"/>
       <w:bookmarkEnd w:id="11"/>
-      <w:proofErr w:type="spellStart"/>
-      <w:r>
-        <w:t>nodeVariables</w:t>
-      </w:r>
-      <w:proofErr w:type="spellEnd"/>
-      <w:r>
-        <w:t xml:space="preserve"> &amp; eventVariables sections</w:t>
+      <w:r>
+        <w:t>nodeVariables &amp; eventVariables sections</w:t>
       </w:r>
       <w:bookmarkEnd w:id="12"/>
     </w:p>
@@ -2536,28 +2294,18 @@
       <w:r>
         <w:t xml:space="preserve">For many modules, the meaning of certain variables change depending on the value of another variable. To cater for this, a </w:t>
       </w:r>
-      <w:proofErr w:type="spellStart"/>
       <w:r>
         <w:rPr>
           <w:color w:val="0000FF"/>
         </w:rPr>
         <w:t>visibilityLogic</w:t>
       </w:r>
-      <w:proofErr w:type="spellEnd"/>
       <w:r>
         <w:t xml:space="preserve"> property has been created. This allows more than one descriptor for a single variable to be created, but controls which of these descriptors actually </w:t>
       </w:r>
       <w:r>
         <w:lastRenderedPageBreak/>
-        <w:t>gets displayed by the result ‘</w:t>
-      </w:r>
-      <w:proofErr w:type="spellStart"/>
-      <w:r>
-        <w:t>visibilityLogic</w:t>
-      </w:r>
-      <w:proofErr w:type="spellEnd"/>
-      <w:r>
-        <w:t>’ element (only display is logic returns true), this should be supported on all types</w:t>
+        <w:t>gets displayed by the result ‘visibilityLogic’ element (only display is logic returns true), this should be supported on all types</w:t>
       </w:r>
     </w:p>
     <w:p>
@@ -2630,21 +2378,17 @@
             <w:pPr>
               <w:pStyle w:val="Code"/>
             </w:pPr>
-            <w:proofErr w:type="spellStart"/>
             <w:r>
               <w:t>EventVariableBitArray</w:t>
             </w:r>
-            <w:proofErr w:type="spellEnd"/>
           </w:p>
           <w:p>
             <w:pPr>
               <w:pStyle w:val="Code"/>
             </w:pPr>
-            <w:proofErr w:type="spellStart"/>
             <w:r>
               <w:t>NodeVariableBitArray</w:t>
             </w:r>
-            <w:proofErr w:type="spellEnd"/>
           </w:p>
         </w:tc>
         <w:tc>
@@ -2664,15 +2408,7 @@
               <w:spacing w:line="240" w:lineRule="auto"/>
             </w:pPr>
             <w:r>
-              <w:t xml:space="preserve">Represents an </w:t>
-            </w:r>
-            <w:proofErr w:type="gramStart"/>
-            <w:r>
-              <w:t>8 bit</w:t>
-            </w:r>
-            <w:proofErr w:type="gramEnd"/>
-            <w:r>
-              <w:t xml:space="preserve"> node variable where each bit can be selected independently - also known as flags, bitfield or multi-select</w:t>
+              <w:t>Represents an 8 bit node variable where each bit can be selected independently - also known as flags, bitfield or multi-select</w:t>
             </w:r>
           </w:p>
           <w:p>
@@ -2683,14 +2419,12 @@
             <w:r>
               <w:t xml:space="preserve">Uses </w:t>
             </w:r>
-            <w:proofErr w:type="spellStart"/>
             <w:r>
               <w:rPr>
                 <w:color w:val="1155CC"/>
               </w:rPr>
               <w:t>bitCollection</w:t>
             </w:r>
-            <w:proofErr w:type="spellEnd"/>
             <w:r>
               <w:t xml:space="preserve"> to define the bits &amp; their labels</w:t>
             </w:r>
@@ -2706,28 +2440,12 @@
             <w:r>
               <w:t xml:space="preserve">Uses </w:t>
             </w:r>
-            <w:proofErr w:type="spellStart"/>
             <w:r>
               <w:rPr>
                 <w:color w:val="0000FF"/>
               </w:rPr>
-              <w:t>displayTitle</w:t>
-            </w:r>
-            <w:proofErr w:type="spellEnd"/>
-            <w:r>
-              <w:rPr>
-                <w:color w:val="0000FF"/>
-              </w:rPr>
-              <w:t xml:space="preserve">, </w:t>
-            </w:r>
-            <w:proofErr w:type="spellStart"/>
-            <w:r>
-              <w:rPr>
-                <w:color w:val="0000FF"/>
-              </w:rPr>
-              <w:t>displaySubTitle</w:t>
-            </w:r>
-            <w:proofErr w:type="spellEnd"/>
+              <w:t>displayTitle, displaySubTitle</w:t>
+            </w:r>
           </w:p>
           <w:p>
             <w:pPr>
@@ -2765,21 +2483,17 @@
             <w:pPr>
               <w:pStyle w:val="Code"/>
             </w:pPr>
-            <w:proofErr w:type="spellStart"/>
             <w:r>
               <w:t>EventVariableBitSingle</w:t>
             </w:r>
-            <w:proofErr w:type="spellEnd"/>
           </w:p>
           <w:p>
             <w:pPr>
               <w:pStyle w:val="Code"/>
             </w:pPr>
-            <w:proofErr w:type="spellStart"/>
             <w:r>
               <w:t>NodeVariableBitSingle</w:t>
             </w:r>
-            <w:proofErr w:type="spellEnd"/>
           </w:p>
         </w:tc>
         <w:tc>
@@ -2810,54 +2524,30 @@
             <w:r>
               <w:t xml:space="preserve">Uses the </w:t>
             </w:r>
-            <w:proofErr w:type="spellStart"/>
             <w:r>
               <w:rPr>
                 <w:color w:val="0000FF"/>
               </w:rPr>
-              <w:t>bitPosition</w:t>
-            </w:r>
-            <w:proofErr w:type="spellEnd"/>
+              <w:t xml:space="preserve">bitPosition </w:t>
+            </w:r>
+            <w:r>
+              <w:t>property to identify which bit</w:t>
+            </w:r>
+          </w:p>
+          <w:p>
+            <w:pPr>
+              <w:widowControl w:val="0"/>
+              <w:spacing w:line="240" w:lineRule="auto"/>
+            </w:pPr>
+            <w:r>
+              <w:t xml:space="preserve">Uses </w:t>
+            </w:r>
             <w:r>
               <w:rPr>
                 <w:color w:val="0000FF"/>
               </w:rPr>
-              <w:t xml:space="preserve"> </w:t>
-            </w:r>
-            <w:r>
-              <w:t>property to identify which bit</w:t>
-            </w:r>
-          </w:p>
-          <w:p>
-            <w:pPr>
-              <w:widowControl w:val="0"/>
-              <w:spacing w:line="240" w:lineRule="auto"/>
-            </w:pPr>
-            <w:r>
-              <w:t xml:space="preserve">Uses </w:t>
-            </w:r>
-            <w:proofErr w:type="spellStart"/>
-            <w:r>
-              <w:rPr>
-                <w:color w:val="0000FF"/>
-              </w:rPr>
-              <w:t>displayTitle</w:t>
-            </w:r>
-            <w:proofErr w:type="spellEnd"/>
-            <w:r>
-              <w:rPr>
-                <w:color w:val="0000FF"/>
-              </w:rPr>
-              <w:t xml:space="preserve">, </w:t>
-            </w:r>
-            <w:proofErr w:type="spellStart"/>
-            <w:r>
-              <w:rPr>
-                <w:color w:val="0000FF"/>
-              </w:rPr>
-              <w:t>displaySubTitle</w:t>
-            </w:r>
-            <w:proofErr w:type="spellEnd"/>
+              <w:t>displayTitle, displaySubTitle</w:t>
+            </w:r>
           </w:p>
         </w:tc>
       </w:tr>
@@ -2877,11 +2567,9 @@
             <w:pPr>
               <w:pStyle w:val="Code"/>
             </w:pPr>
-            <w:proofErr w:type="spellStart"/>
             <w:r>
               <w:t>NodeVariableDual</w:t>
             </w:r>
-            <w:proofErr w:type="spellEnd"/>
           </w:p>
         </w:tc>
         <w:tc>
@@ -2901,15 +2589,7 @@
               <w:spacing w:line="240" w:lineRule="auto"/>
             </w:pPr>
             <w:r>
-              <w:t xml:space="preserve">Represents a </w:t>
-            </w:r>
-            <w:proofErr w:type="gramStart"/>
-            <w:r>
-              <w:t>two byte</w:t>
-            </w:r>
-            <w:proofErr w:type="gramEnd"/>
-            <w:r>
-              <w:t xml:space="preserve"> variable as a simple numeric input value</w:t>
+              <w:t>Represents a two byte variable as a simple numeric input value</w:t>
             </w:r>
           </w:p>
           <w:p>
@@ -2923,28 +2603,12 @@
             <w:r>
               <w:t xml:space="preserve">Uses </w:t>
             </w:r>
-            <w:proofErr w:type="spellStart"/>
             <w:r>
               <w:rPr>
                 <w:color w:val="0000FF"/>
               </w:rPr>
-              <w:t>displayTitle</w:t>
-            </w:r>
-            <w:proofErr w:type="spellEnd"/>
-            <w:r>
-              <w:rPr>
-                <w:color w:val="0000FF"/>
-              </w:rPr>
-              <w:t xml:space="preserve">, </w:t>
-            </w:r>
-            <w:proofErr w:type="spellStart"/>
-            <w:r>
-              <w:rPr>
-                <w:color w:val="0000FF"/>
-              </w:rPr>
-              <w:t>displaySubTitle</w:t>
-            </w:r>
-            <w:proofErr w:type="spellEnd"/>
+              <w:t>displayTitle, displaySubTitle</w:t>
+            </w:r>
           </w:p>
           <w:p>
             <w:r>
@@ -2969,11 +2633,9 @@
             <w:pPr>
               <w:pStyle w:val="Code"/>
             </w:pPr>
-            <w:proofErr w:type="spellStart"/>
             <w:r>
               <w:t>EventVariableGroup</w:t>
             </w:r>
-            <w:proofErr w:type="spellEnd"/>
           </w:p>
           <w:p>
             <w:pPr>
@@ -3015,19 +2677,11 @@
             <w:r>
               <w:t xml:space="preserve">Uses the </w:t>
             </w:r>
-            <w:proofErr w:type="spellStart"/>
             <w:r>
               <w:rPr>
                 <w:color w:val="0000FF"/>
               </w:rPr>
-              <w:t>groupItems</w:t>
-            </w:r>
-            <w:proofErr w:type="spellEnd"/>
-            <w:r>
-              <w:rPr>
-                <w:color w:val="0000FF"/>
-              </w:rPr>
-              <w:t xml:space="preserve"> </w:t>
+              <w:t xml:space="preserve">groupItems </w:t>
             </w:r>
             <w:r>
               <w:t>property, which can contain any of the other types including the ‘Tabs’ types</w:t>
@@ -3060,21 +2714,17 @@
             <w:pPr>
               <w:pStyle w:val="Code"/>
             </w:pPr>
-            <w:proofErr w:type="spellStart"/>
             <w:r>
               <w:t>EventVariableNumber</w:t>
             </w:r>
-            <w:proofErr w:type="spellEnd"/>
           </w:p>
           <w:p>
             <w:pPr>
               <w:pStyle w:val="Code"/>
             </w:pPr>
-            <w:proofErr w:type="spellStart"/>
             <w:r>
               <w:t>NodeVariableNumber</w:t>
             </w:r>
-            <w:proofErr w:type="spellEnd"/>
           </w:p>
         </w:tc>
         <w:tc>
@@ -3132,125 +2782,75 @@
             <w:r>
               <w:t xml:space="preserve">Option to use </w:t>
             </w:r>
-            <w:proofErr w:type="spellStart"/>
             <w:r>
               <w:rPr>
                 <w:color w:val="1155CC"/>
               </w:rPr>
-              <w:t>startBit</w:t>
-            </w:r>
-            <w:proofErr w:type="spellEnd"/>
+              <w:t xml:space="preserve">startBit </w:t>
+            </w:r>
+            <w:r>
+              <w:t xml:space="preserve">&amp; </w:t>
+            </w:r>
             <w:r>
               <w:rPr>
                 <w:color w:val="1155CC"/>
               </w:rPr>
-              <w:t xml:space="preserve"> </w:t>
-            </w:r>
-            <w:r>
-              <w:t xml:space="preserve">&amp; </w:t>
-            </w:r>
-            <w:proofErr w:type="spellStart"/>
+              <w:t xml:space="preserve">endBit </w:t>
+            </w:r>
+            <w:r>
+              <w:t>to use a subset of the bits in a variable</w:t>
+            </w:r>
+          </w:p>
+          <w:p>
+            <w:pPr>
+              <w:widowControl w:val="0"/>
+              <w:spacing w:line="240" w:lineRule="auto"/>
+            </w:pPr>
+            <w:r>
+              <w:t xml:space="preserve">Option to use </w:t>
+            </w:r>
+            <w:r>
+              <w:rPr>
+                <w:color w:val="0000FF"/>
+              </w:rPr>
+              <w:t>displayScale</w:t>
+            </w:r>
+            <w:r>
+              <w:t xml:space="preserve">, </w:t>
+            </w:r>
+            <w:r>
+              <w:rPr>
+                <w:color w:val="0000FF"/>
+              </w:rPr>
+              <w:t xml:space="preserve">displayUnits </w:t>
+            </w:r>
+            <w:r>
+              <w:t xml:space="preserve">and </w:t>
+            </w:r>
             <w:r>
               <w:rPr>
                 <w:color w:val="1155CC"/>
               </w:rPr>
-              <w:t>endBit</w:t>
-            </w:r>
-            <w:proofErr w:type="spellEnd"/>
-            <w:r>
-              <w:rPr>
-                <w:color w:val="1155CC"/>
-              </w:rPr>
-              <w:t xml:space="preserve"> </w:t>
-            </w:r>
-            <w:r>
-              <w:t>to use a subset of the bits in a variable</w:t>
-            </w:r>
-          </w:p>
-          <w:p>
-            <w:pPr>
-              <w:widowControl w:val="0"/>
-              <w:spacing w:line="240" w:lineRule="auto"/>
-            </w:pPr>
-            <w:r>
-              <w:t xml:space="preserve">Option to use </w:t>
-            </w:r>
-            <w:proofErr w:type="spellStart"/>
+              <w:t xml:space="preserve">displayOffset </w:t>
+            </w:r>
+            <w:r>
+              <w:t>to adjust displayed values</w:t>
+            </w:r>
+          </w:p>
+          <w:p>
+            <w:pPr>
+              <w:widowControl w:val="0"/>
+              <w:spacing w:line="240" w:lineRule="auto"/>
+            </w:pPr>
+            <w:r>
+              <w:t xml:space="preserve">Uses </w:t>
+            </w:r>
             <w:r>
               <w:rPr>
                 <w:color w:val="0000FF"/>
               </w:rPr>
-              <w:t>displayScale</w:t>
-            </w:r>
-            <w:proofErr w:type="spellEnd"/>
-            <w:r>
-              <w:t xml:space="preserve">, </w:t>
-            </w:r>
-            <w:proofErr w:type="spellStart"/>
-            <w:r>
-              <w:rPr>
-                <w:color w:val="0000FF"/>
-              </w:rPr>
-              <w:t>displayUnits</w:t>
-            </w:r>
-            <w:proofErr w:type="spellEnd"/>
-            <w:r>
-              <w:rPr>
-                <w:color w:val="0000FF"/>
-              </w:rPr>
-              <w:t xml:space="preserve"> </w:t>
-            </w:r>
-            <w:r>
-              <w:t xml:space="preserve">and </w:t>
-            </w:r>
-            <w:proofErr w:type="spellStart"/>
-            <w:r>
-              <w:rPr>
-                <w:color w:val="1155CC"/>
-              </w:rPr>
-              <w:t>displayOffset</w:t>
-            </w:r>
-            <w:proofErr w:type="spellEnd"/>
-            <w:r>
-              <w:rPr>
-                <w:color w:val="1155CC"/>
-              </w:rPr>
-              <w:t xml:space="preserve"> </w:t>
-            </w:r>
-            <w:r>
-              <w:t>to adjust displayed values</w:t>
-            </w:r>
-          </w:p>
-          <w:p>
-            <w:pPr>
-              <w:widowControl w:val="0"/>
-              <w:spacing w:line="240" w:lineRule="auto"/>
-            </w:pPr>
-            <w:r>
-              <w:t xml:space="preserve">Uses </w:t>
-            </w:r>
-            <w:proofErr w:type="spellStart"/>
-            <w:r>
-              <w:rPr>
-                <w:color w:val="0000FF"/>
-              </w:rPr>
-              <w:t>displayTitle</w:t>
-            </w:r>
-            <w:proofErr w:type="spellEnd"/>
-            <w:r>
-              <w:rPr>
-                <w:color w:val="0000FF"/>
-              </w:rPr>
-              <w:t xml:space="preserve">, </w:t>
-            </w:r>
-            <w:proofErr w:type="spellStart"/>
-            <w:r>
-              <w:rPr>
-                <w:color w:val="0000FF"/>
-              </w:rPr>
-              <w:t>displaySubTitle</w:t>
-            </w:r>
-            <w:proofErr w:type="spellEnd"/>
+              <w:t>displayTitle, displaySubTitle</w:t>
+            </w:r>
           </w:p>
         </w:tc>
       </w:tr>
@@ -3270,21 +2870,17 @@
             <w:pPr>
               <w:pStyle w:val="Code"/>
             </w:pPr>
-            <w:proofErr w:type="spellStart"/>
             <w:r>
               <w:t>EventVariableSlider</w:t>
             </w:r>
-            <w:proofErr w:type="spellEnd"/>
           </w:p>
           <w:p>
             <w:pPr>
               <w:pStyle w:val="Code"/>
             </w:pPr>
-            <w:proofErr w:type="spellStart"/>
             <w:r>
               <w:t>NodeVariableSlider</w:t>
             </w:r>
-            <w:proofErr w:type="spellEnd"/>
           </w:p>
         </w:tc>
         <w:tc>
@@ -3315,180 +2911,126 @@
             <w:r>
               <w:t xml:space="preserve">Option to use </w:t>
             </w:r>
-            <w:proofErr w:type="spellStart"/>
             <w:r>
               <w:rPr>
                 <w:color w:val="0000FF"/>
               </w:rPr>
               <w:t>displayScale</w:t>
             </w:r>
-            <w:proofErr w:type="spellEnd"/>
             <w:r>
               <w:t xml:space="preserve">, </w:t>
             </w:r>
-            <w:proofErr w:type="spellStart"/>
             <w:r>
               <w:rPr>
                 <w:color w:val="0000FF"/>
               </w:rPr>
-              <w:t>displayUnits</w:t>
-            </w:r>
-            <w:proofErr w:type="spellEnd"/>
+              <w:t xml:space="preserve">displayUnits </w:t>
+            </w:r>
+            <w:r>
+              <w:t xml:space="preserve">and </w:t>
+            </w:r>
+            <w:r>
+              <w:rPr>
+                <w:color w:val="1155CC"/>
+              </w:rPr>
+              <w:t xml:space="preserve">displayOffset </w:t>
+            </w:r>
+            <w:r>
+              <w:t>to adjust displayed values</w:t>
+            </w:r>
+          </w:p>
+          <w:p>
+            <w:pPr>
+              <w:widowControl w:val="0"/>
+              <w:spacing w:line="240" w:lineRule="auto"/>
+            </w:pPr>
+            <w:r>
+              <w:t xml:space="preserve">Uses </w:t>
+            </w:r>
             <w:r>
               <w:rPr>
                 <w:color w:val="0000FF"/>
               </w:rPr>
-              <w:t xml:space="preserve"> </w:t>
-            </w:r>
-            <w:r>
-              <w:t xml:space="preserve">and </w:t>
-            </w:r>
-            <w:proofErr w:type="spellStart"/>
+              <w:t>displayTitle, displaySubTitle</w:t>
+            </w:r>
+          </w:p>
+          <w:p>
+            <w:pPr>
+              <w:widowControl w:val="0"/>
+              <w:spacing w:line="240" w:lineRule="auto"/>
+            </w:pPr>
+            <w:r>
+              <w:t xml:space="preserve">Option to use </w:t>
+            </w:r>
             <w:r>
               <w:rPr>
                 <w:color w:val="1155CC"/>
               </w:rPr>
-              <w:t>displayOffset</w:t>
-            </w:r>
-            <w:proofErr w:type="spellEnd"/>
+              <w:t xml:space="preserve">min </w:t>
+            </w:r>
+            <w:r>
+              <w:t xml:space="preserve">&amp; </w:t>
+            </w:r>
             <w:r>
               <w:rPr>
                 <w:color w:val="1155CC"/>
               </w:rPr>
-              <w:t xml:space="preserve"> </w:t>
-            </w:r>
-            <w:r>
-              <w:t>to adjust displayed values</w:t>
-            </w:r>
-          </w:p>
-          <w:p>
-            <w:pPr>
-              <w:widowControl w:val="0"/>
-              <w:spacing w:line="240" w:lineRule="auto"/>
-            </w:pPr>
-            <w:r>
-              <w:t xml:space="preserve">Uses </w:t>
-            </w:r>
-            <w:proofErr w:type="spellStart"/>
+              <w:t xml:space="preserve">max </w:t>
+            </w:r>
+            <w:r>
+              <w:t>to limit user input</w:t>
+            </w:r>
+          </w:p>
+          <w:p>
+            <w:pPr>
+              <w:widowControl w:val="0"/>
+              <w:spacing w:line="240" w:lineRule="auto"/>
+            </w:pPr>
+            <w:r>
+              <w:t xml:space="preserve">Option to use </w:t>
+            </w:r>
+            <w:r>
+              <w:rPr>
+                <w:color w:val="1155CC"/>
+              </w:rPr>
+              <w:t xml:space="preserve">startBit </w:t>
+            </w:r>
+            <w:r>
+              <w:t xml:space="preserve">&amp; </w:t>
+            </w:r>
+            <w:r>
+              <w:rPr>
+                <w:color w:val="1155CC"/>
+              </w:rPr>
+              <w:t xml:space="preserve">endBit </w:t>
+            </w:r>
+            <w:r>
+              <w:t>to use a subset of the bits in a variable</w:t>
+            </w:r>
+          </w:p>
+          <w:p>
+            <w:pPr>
+              <w:widowControl w:val="0"/>
+              <w:spacing w:line="240" w:lineRule="auto"/>
+            </w:pPr>
             <w:r>
               <w:rPr>
                 <w:color w:val="0000FF"/>
               </w:rPr>
-              <w:t>displayTitle</w:t>
-            </w:r>
-            <w:proofErr w:type="spellEnd"/>
+              <w:t>NodeVariableSlider</w:t>
+            </w:r>
+            <w:r>
+              <w:t xml:space="preserve"> supports the o</w:t>
+            </w:r>
+            <w:r>
+              <w:t xml:space="preserve">ption to use </w:t>
+            </w:r>
             <w:r>
               <w:rPr>
                 <w:color w:val="0000FF"/>
               </w:rPr>
-              <w:t xml:space="preserve">, </w:t>
-            </w:r>
-            <w:proofErr w:type="spellStart"/>
-            <w:r>
-              <w:rPr>
-                <w:color w:val="0000FF"/>
-              </w:rPr>
-              <w:t>displaySubTitle</w:t>
-            </w:r>
-            <w:proofErr w:type="spellEnd"/>
-          </w:p>
-          <w:p>
-            <w:pPr>
-              <w:widowControl w:val="0"/>
-              <w:spacing w:line="240" w:lineRule="auto"/>
-            </w:pPr>
-            <w:r>
-              <w:t xml:space="preserve">Option to use </w:t>
-            </w:r>
-            <w:r>
-              <w:rPr>
-                <w:color w:val="1155CC"/>
-              </w:rPr>
-              <w:t xml:space="preserve">min </w:t>
-            </w:r>
-            <w:r>
-              <w:t xml:space="preserve">&amp; </w:t>
-            </w:r>
-            <w:r>
-              <w:rPr>
-                <w:color w:val="1155CC"/>
-              </w:rPr>
-              <w:t xml:space="preserve">max </w:t>
-            </w:r>
-            <w:r>
-              <w:t>to limit user input</w:t>
-            </w:r>
-          </w:p>
-          <w:p>
-            <w:pPr>
-              <w:widowControl w:val="0"/>
-              <w:spacing w:line="240" w:lineRule="auto"/>
-            </w:pPr>
-            <w:r>
-              <w:t xml:space="preserve">Option to use </w:t>
-            </w:r>
-            <w:proofErr w:type="spellStart"/>
-            <w:r>
-              <w:rPr>
-                <w:color w:val="1155CC"/>
-              </w:rPr>
-              <w:t>startBit</w:t>
-            </w:r>
-            <w:proofErr w:type="spellEnd"/>
-            <w:r>
-              <w:rPr>
-                <w:color w:val="1155CC"/>
-              </w:rPr>
-              <w:t xml:space="preserve"> </w:t>
-            </w:r>
-            <w:r>
-              <w:t xml:space="preserve">&amp; </w:t>
-            </w:r>
-            <w:proofErr w:type="spellStart"/>
-            <w:r>
-              <w:rPr>
-                <w:color w:val="1155CC"/>
-              </w:rPr>
-              <w:t>endBit</w:t>
-            </w:r>
-            <w:proofErr w:type="spellEnd"/>
-            <w:r>
-              <w:rPr>
-                <w:color w:val="1155CC"/>
-              </w:rPr>
-              <w:t xml:space="preserve"> </w:t>
-            </w:r>
-            <w:r>
-              <w:t>to use a subset of the bits in a variable</w:t>
-            </w:r>
-          </w:p>
-          <w:p>
-            <w:pPr>
-              <w:widowControl w:val="0"/>
-              <w:spacing w:line="240" w:lineRule="auto"/>
-            </w:pPr>
-            <w:proofErr w:type="spellStart"/>
-            <w:r>
-              <w:rPr>
-                <w:color w:val="0000FF"/>
-              </w:rPr>
-              <w:t>NodeVariableSlider</w:t>
-            </w:r>
-            <w:proofErr w:type="spellEnd"/>
-            <w:r>
-              <w:t xml:space="preserve"> supports the o</w:t>
-            </w:r>
-            <w:r>
-              <w:t xml:space="preserve">ption to use </w:t>
-            </w:r>
-            <w:proofErr w:type="spellStart"/>
-            <w:r>
-              <w:rPr>
-                <w:color w:val="0000FF"/>
-              </w:rPr>
               <w:t>outputOnWrite</w:t>
             </w:r>
-            <w:proofErr w:type="spellEnd"/>
             <w:r>
               <w:t xml:space="preserve"> to show output is set immediately on a write (can implement a ‘test’ </w:t>
             </w:r>
@@ -3515,22 +3057,18 @@
             <w:pPr>
               <w:pStyle w:val="Code"/>
             </w:pPr>
-            <w:proofErr w:type="spellStart"/>
             <w:r>
               <w:lastRenderedPageBreak/>
               <w:t>EventVariableSelect</w:t>
             </w:r>
-            <w:proofErr w:type="spellEnd"/>
           </w:p>
           <w:p>
             <w:pPr>
               <w:pStyle w:val="Code"/>
             </w:pPr>
-            <w:proofErr w:type="spellStart"/>
             <w:r>
               <w:t>NodeVariableSelect</w:t>
             </w:r>
-            <w:proofErr w:type="spellEnd"/>
           </w:p>
         </w:tc>
         <w:tc>
@@ -3570,22 +3108,32 @@
             <w:r>
               <w:t xml:space="preserve">Option to use </w:t>
             </w:r>
-            <w:proofErr w:type="spellStart"/>
             <w:r>
               <w:rPr>
                 <w:color w:val="1155CC"/>
               </w:rPr>
-              <w:t>bitMask</w:t>
-            </w:r>
-            <w:proofErr w:type="spellEnd"/>
+              <w:t xml:space="preserve">bitMask </w:t>
+            </w:r>
+            <w:r>
+              <w:t>to define a subset of the bits to use</w:t>
+            </w:r>
+          </w:p>
+          <w:p>
+            <w:pPr>
+              <w:widowControl w:val="0"/>
+              <w:spacing w:line="240" w:lineRule="auto"/>
+            </w:pPr>
+            <w:r>
+              <w:t xml:space="preserve">Option to use </w:t>
+            </w:r>
             <w:r>
               <w:rPr>
                 <w:color w:val="1155CC"/>
               </w:rPr>
-              <w:t xml:space="preserve"> </w:t>
-            </w:r>
-            <w:r>
-              <w:t>to define a subset of the bits to use</w:t>
+              <w:t xml:space="preserve">displayScale </w:t>
+            </w:r>
+            <w:r>
+              <w:t>to adjust displayed values</w:t>
             </w:r>
           </w:p>
           <w:p>
@@ -3596,45 +3144,11 @@
             <w:r>
               <w:t xml:space="preserve">Option to use </w:t>
             </w:r>
-            <w:proofErr w:type="spellStart"/>
             <w:r>
               <w:rPr>
                 <w:color w:val="1155CC"/>
               </w:rPr>
-              <w:t>displayScale</w:t>
-            </w:r>
-            <w:proofErr w:type="spellEnd"/>
-            <w:r>
-              <w:rPr>
-                <w:color w:val="1155CC"/>
-              </w:rPr>
-              <w:t xml:space="preserve"> </w:t>
-            </w:r>
-            <w:r>
-              <w:t>to adjust displayed values</w:t>
-            </w:r>
-          </w:p>
-          <w:p>
-            <w:pPr>
-              <w:widowControl w:val="0"/>
-              <w:spacing w:line="240" w:lineRule="auto"/>
-            </w:pPr>
-            <w:r>
-              <w:t xml:space="preserve">Option to use </w:t>
-            </w:r>
-            <w:proofErr w:type="spellStart"/>
-            <w:r>
-              <w:rPr>
-                <w:color w:val="1155CC"/>
-              </w:rPr>
-              <w:t>displayUnits</w:t>
-            </w:r>
-            <w:proofErr w:type="spellEnd"/>
-            <w:r>
-              <w:rPr>
-                <w:color w:val="1155CC"/>
-              </w:rPr>
-              <w:t xml:space="preserve"> </w:t>
+              <w:t xml:space="preserve">displayUnits </w:t>
             </w:r>
             <w:r>
               <w:t>to display units of measure</w:t>
@@ -3651,28 +3165,12 @@
             <w:r>
               <w:t xml:space="preserve">Uses </w:t>
             </w:r>
-            <w:proofErr w:type="spellStart"/>
             <w:r>
               <w:rPr>
                 <w:color w:val="0000FF"/>
               </w:rPr>
-              <w:t>displayTitle</w:t>
-            </w:r>
-            <w:proofErr w:type="spellEnd"/>
-            <w:r>
-              <w:rPr>
-                <w:color w:val="0000FF"/>
-              </w:rPr>
-              <w:t xml:space="preserve">, </w:t>
-            </w:r>
-            <w:proofErr w:type="spellStart"/>
-            <w:r>
-              <w:rPr>
-                <w:color w:val="0000FF"/>
-              </w:rPr>
-              <w:t>displaySubTitle</w:t>
-            </w:r>
-            <w:proofErr w:type="spellEnd"/>
+              <w:t>displayTitle, displaySubTitle</w:t>
+            </w:r>
           </w:p>
           <w:p>
             <w:pPr>
@@ -3710,21 +3208,17 @@
             <w:pPr>
               <w:pStyle w:val="Code"/>
             </w:pPr>
-            <w:proofErr w:type="spellStart"/>
             <w:r>
               <w:t>EventVariableTabs</w:t>
             </w:r>
-            <w:proofErr w:type="spellEnd"/>
           </w:p>
           <w:p>
             <w:pPr>
               <w:pStyle w:val="Code"/>
             </w:pPr>
-            <w:proofErr w:type="spellStart"/>
             <w:r>
               <w:t>NodeVariableTabs</w:t>
             </w:r>
-            <w:proofErr w:type="spellEnd"/>
           </w:p>
         </w:tc>
         <w:tc>
@@ -3744,23 +3238,7 @@
               <w:spacing w:line="240" w:lineRule="auto"/>
             </w:pPr>
             <w:r>
-              <w:t>Defines the logical grouping of a set of variables, differs from ‘groups’ in that only the contents of one tab (</w:t>
-            </w:r>
-            <w:proofErr w:type="spellStart"/>
-            <w:r>
-              <w:t>tabPanel</w:t>
-            </w:r>
-            <w:proofErr w:type="spellEnd"/>
-            <w:r>
-              <w:t xml:space="preserve">) </w:t>
-            </w:r>
-            <w:proofErr w:type="gramStart"/>
-            <w:r>
-              <w:t>is</w:t>
-            </w:r>
-            <w:proofErr w:type="gramEnd"/>
-            <w:r>
-              <w:t xml:space="preserve"> visible at a time, typically the full width of the display area, and would typically have more content than a group</w:t>
+              <w:t>Defines the logical grouping of a set of variables, differs from ‘groups’ in that only the contents of one tab (tabPanel) is visible at a time, typically the full width of the display area, and would typically have more content than a group</w:t>
             </w:r>
           </w:p>
           <w:p>
@@ -3771,19 +3249,11 @@
             <w:r>
               <w:t xml:space="preserve">Uses the </w:t>
             </w:r>
-            <w:proofErr w:type="spellStart"/>
             <w:r>
               <w:rPr>
                 <w:color w:val="1155CC"/>
               </w:rPr>
-              <w:t>tabPanels</w:t>
-            </w:r>
-            <w:proofErr w:type="spellEnd"/>
-            <w:r>
-              <w:rPr>
-                <w:color w:val="1155CC"/>
-              </w:rPr>
-              <w:t xml:space="preserve"> </w:t>
+              <w:t xml:space="preserve">tabPanels </w:t>
             </w:r>
             <w:r>
               <w:t>property to define a set of tabs and the content of the associated tab panels, the content is any of the other types including the ‘group’ types.</w:t>
@@ -3815,21 +3285,8 @@
       <w:bookmarkEnd w:id="15"/>
       <w:r>
         <w:lastRenderedPageBreak/>
-        <w:t xml:space="preserve">Properties for </w:t>
-      </w:r>
-      <w:proofErr w:type="spellStart"/>
-      <w:r>
-        <w:t>nodeVariable</w:t>
-      </w:r>
-      <w:proofErr w:type="spellEnd"/>
-      <w:r>
-        <w:t xml:space="preserve"> &amp; </w:t>
-      </w:r>
-      <w:proofErr w:type="spellStart"/>
-      <w:r>
-        <w:t>eventVariable</w:t>
-      </w:r>
-      <w:proofErr w:type="spellEnd"/>
+        <w:t>Properties for nodeVariable &amp; eventVariable</w:t>
+      </w:r>
     </w:p>
     <w:p/>
     <w:tbl>
@@ -4113,21 +3570,17 @@
             <w:pPr>
               <w:pStyle w:val="Code"/>
             </w:pPr>
-            <w:proofErr w:type="spellStart"/>
             <w:r>
               <w:t>nodeVariableIndex</w:t>
             </w:r>
-            <w:proofErr w:type="spellEnd"/>
           </w:p>
           <w:p>
             <w:pPr>
               <w:pStyle w:val="Code"/>
             </w:pPr>
-            <w:proofErr w:type="spellStart"/>
             <w:r>
               <w:t>eventVariableIndex</w:t>
             </w:r>
-            <w:proofErr w:type="spellEnd"/>
           </w:p>
         </w:tc>
         <w:tc>
@@ -4220,11 +3673,9 @@
             <w:pPr>
               <w:pStyle w:val="Code"/>
             </w:pPr>
-            <w:proofErr w:type="spellStart"/>
-            <w:r>
-              <w:t>bitPosition</w:t>
-            </w:r>
-            <w:proofErr w:type="spellEnd"/>
+            <w:r>
+              <w:t>bit</w:t>
+            </w:r>
           </w:p>
         </w:tc>
         <w:tc>
@@ -4273,13 +3724,8 @@
               <w:spacing w:line="240" w:lineRule="auto"/>
               <w:jc w:val="center"/>
             </w:pPr>
-            <w:proofErr w:type="gramStart"/>
-            <w:r>
-              <w:t>Mandatory  for</w:t>
-            </w:r>
-            <w:proofErr w:type="gramEnd"/>
-            <w:r>
-              <w:t xml:space="preserve"> some types</w:t>
+            <w:r>
+              <w:t>Mandatory  for some types</w:t>
             </w:r>
           </w:p>
         </w:tc>
@@ -4322,11 +3768,9 @@
             <w:pPr>
               <w:pStyle w:val="Code"/>
             </w:pPr>
-            <w:proofErr w:type="spellStart"/>
             <w:r>
               <w:t>bitCollection</w:t>
             </w:r>
-            <w:proofErr w:type="spellEnd"/>
           </w:p>
         </w:tc>
         <w:tc>
@@ -4368,13 +3812,8 @@
               <w:spacing w:line="240" w:lineRule="auto"/>
               <w:jc w:val="center"/>
             </w:pPr>
-            <w:proofErr w:type="gramStart"/>
-            <w:r>
-              <w:t>Mandatory  for</w:t>
-            </w:r>
-            <w:proofErr w:type="gramEnd"/>
-            <w:r>
-              <w:t xml:space="preserve"> some types</w:t>
+            <w:r>
+              <w:t>Mandatory  for some types</w:t>
             </w:r>
           </w:p>
         </w:tc>
@@ -4508,11 +3947,9 @@
                 <w:color w:val="1155CC"/>
               </w:rPr>
             </w:pPr>
-            <w:proofErr w:type="spellStart"/>
             <w:r>
               <w:t>linkedVariables</w:t>
             </w:r>
-            <w:proofErr w:type="spellEnd"/>
           </w:p>
         </w:tc>
         <w:tc>
@@ -4835,11 +4272,9 @@
             <w:pPr>
               <w:pStyle w:val="Code"/>
             </w:pPr>
-            <w:proofErr w:type="spellStart"/>
             <w:r>
               <w:t>startBit</w:t>
             </w:r>
-            <w:proofErr w:type="spellEnd"/>
           </w:p>
         </w:tc>
         <w:tc>
@@ -4925,11 +4360,9 @@
             <w:pPr>
               <w:pStyle w:val="Code"/>
             </w:pPr>
-            <w:proofErr w:type="spellStart"/>
             <w:r>
               <w:t>endBit</w:t>
             </w:r>
-            <w:proofErr w:type="spellEnd"/>
           </w:p>
         </w:tc>
         <w:tc>
@@ -5015,11 +4448,9 @@
             <w:pPr>
               <w:pStyle w:val="Code"/>
             </w:pPr>
-            <w:proofErr w:type="spellStart"/>
             <w:r>
               <w:t>groupItems</w:t>
             </w:r>
-            <w:proofErr w:type="spellEnd"/>
           </w:p>
         </w:tc>
         <w:tc>
@@ -5061,13 +4492,8 @@
               <w:spacing w:line="240" w:lineRule="auto"/>
               <w:jc w:val="center"/>
             </w:pPr>
-            <w:proofErr w:type="gramStart"/>
-            <w:r>
-              <w:t>Mandatory  for</w:t>
-            </w:r>
-            <w:proofErr w:type="gramEnd"/>
-            <w:r>
-              <w:t xml:space="preserve"> some types</w:t>
+            <w:r>
+              <w:t>Mandatory  for some types</w:t>
             </w:r>
           </w:p>
         </w:tc>
@@ -5110,11 +4536,9 @@
             <w:pPr>
               <w:pStyle w:val="Code"/>
             </w:pPr>
-            <w:proofErr w:type="spellStart"/>
             <w:r>
               <w:t>displayTitle</w:t>
             </w:r>
-            <w:proofErr w:type="spellEnd"/>
           </w:p>
         </w:tc>
         <w:tc>
@@ -5200,11 +4624,9 @@
             <w:pPr>
               <w:pStyle w:val="Code"/>
             </w:pPr>
-            <w:proofErr w:type="spellStart"/>
             <w:r>
               <w:t>displaySubTitle</w:t>
             </w:r>
-            <w:proofErr w:type="spellEnd"/>
           </w:p>
         </w:tc>
         <w:tc>
@@ -5290,11 +4712,9 @@
             <w:pPr>
               <w:pStyle w:val="Code"/>
             </w:pPr>
-            <w:proofErr w:type="spellStart"/>
             <w:r>
               <w:t>displayScale</w:t>
             </w:r>
-            <w:proofErr w:type="spellEnd"/>
           </w:p>
         </w:tc>
         <w:tc>
@@ -5394,11 +4814,9 @@
             <w:pPr>
               <w:pStyle w:val="Code"/>
             </w:pPr>
-            <w:proofErr w:type="spellStart"/>
             <w:r>
               <w:t>displayUnits</w:t>
             </w:r>
-            <w:proofErr w:type="spellEnd"/>
           </w:p>
         </w:tc>
         <w:tc>
@@ -5498,11 +4916,9 @@
             <w:pPr>
               <w:pStyle w:val="Code"/>
             </w:pPr>
-            <w:proofErr w:type="spellStart"/>
             <w:r>
               <w:t>displayOffset</w:t>
             </w:r>
-            <w:proofErr w:type="spellEnd"/>
           </w:p>
         </w:tc>
         <w:tc>
@@ -5700,11 +5116,9 @@
             <w:pPr>
               <w:pStyle w:val="Code"/>
             </w:pPr>
-            <w:proofErr w:type="spellStart"/>
             <w:r>
               <w:t>outputOnWrite</w:t>
             </w:r>
-            <w:proofErr w:type="spellEnd"/>
           </w:p>
         </w:tc>
         <w:tc>
@@ -5724,11 +5138,9 @@
               <w:spacing w:line="240" w:lineRule="auto"/>
               <w:jc w:val="center"/>
             </w:pPr>
-            <w:proofErr w:type="spellStart"/>
             <w:r>
               <w:t>boolean</w:t>
             </w:r>
-            <w:proofErr w:type="spellEnd"/>
           </w:p>
         </w:tc>
         <w:tc>
@@ -5792,11 +5204,9 @@
             <w:pPr>
               <w:pStyle w:val="Code"/>
             </w:pPr>
-            <w:proofErr w:type="spellStart"/>
             <w:r>
               <w:t>tabPanels</w:t>
             </w:r>
-            <w:proofErr w:type="spellEnd"/>
           </w:p>
         </w:tc>
         <w:tc>
@@ -5882,11 +5292,9 @@
             <w:pPr>
               <w:pStyle w:val="Code"/>
             </w:pPr>
-            <w:proofErr w:type="spellStart"/>
             <w:r>
               <w:t>visibilityLogic</w:t>
             </w:r>
-            <w:proofErr w:type="spellEnd"/>
           </w:p>
         </w:tc>
         <w:tc>
@@ -5973,40 +5381,39 @@
       </w:pPr>
       <w:bookmarkStart w:id="16" w:name="_apb25bgc1f0q" w:colFirst="0" w:colLast="0"/>
       <w:bookmarkEnd w:id="16"/>
-      <w:proofErr w:type="spellStart"/>
       <w:r>
         <w:lastRenderedPageBreak/>
+        <w:t>b</w:t>
+      </w:r>
+      <w:r>
+        <w:t>it</w:t>
+      </w:r>
+    </w:p>
+    <w:p>
+      <w:r>
+        <w:t>The bit position within the variable, 0 to 7</w:t>
+      </w:r>
+      <w:r>
+        <w:t>, of an individual bit</w:t>
+      </w:r>
+    </w:p>
+    <w:p>
+      <w:pPr>
+        <w:pStyle w:val="Heading2"/>
+      </w:pPr>
+      <w:r>
         <w:t>bitCollection</w:t>
       </w:r>
-      <w:proofErr w:type="spellEnd"/>
-    </w:p>
-    <w:p>
-      <w:r>
-        <w:t xml:space="preserve">An array of </w:t>
-      </w:r>
-      <w:proofErr w:type="spellStart"/>
-      <w:r>
-        <w:t>bitPositions</w:t>
-      </w:r>
-      <w:proofErr w:type="spellEnd"/>
-      <w:r>
-        <w:t xml:space="preserve"> and associated labels used to define a collection of a variable number of bits and their labels used in the </w:t>
-      </w:r>
-      <w:proofErr w:type="spellStart"/>
-      <w:r>
-        <w:t>BitArray</w:t>
-      </w:r>
-      <w:proofErr w:type="spellEnd"/>
-      <w:r>
-        <w:t xml:space="preserve"> types. </w:t>
-      </w:r>
-      <w:proofErr w:type="spellStart"/>
-      <w:r>
-        <w:t>bitPositions</w:t>
-      </w:r>
-      <w:proofErr w:type="spellEnd"/>
-      <w:r>
-        <w:t xml:space="preserve"> start from 0</w:t>
+    </w:p>
+    <w:p>
+      <w:r>
+        <w:t>An array of bit</w:t>
+      </w:r>
+      <w:r>
+        <w:t xml:space="preserve"> positions</w:t>
+      </w:r>
+      <w:r>
+        <w:t xml:space="preserve"> and associated labels used to define a collection of a variable number of bits and their labels used in the BitArray types. bitPositions start from 0</w:t>
       </w:r>
     </w:p>
     <w:p>
@@ -6022,21 +5429,7 @@
         <w:rPr>
           <w:color w:val="0000FF"/>
         </w:rPr>
-        <w:t>{“</w:t>
-      </w:r>
-      <w:proofErr w:type="spellStart"/>
-      <w:r>
-        <w:rPr>
-          <w:color w:val="0000FF"/>
-        </w:rPr>
-        <w:t>bitPosition</w:t>
-      </w:r>
-      <w:proofErr w:type="spellEnd"/>
-      <w:r>
-        <w:rPr>
-          <w:color w:val="0000FF"/>
-        </w:rPr>
-        <w:t>”: 1, "label": "bit description"}</w:t>
+        <w:t>{“bitPosition”: 1, "label": "bit description"}</w:t>
       </w:r>
     </w:p>
     <w:p>
@@ -6045,23 +5438,13 @@
       </w:pPr>
       <w:bookmarkStart w:id="17" w:name="_esj332yibi4t" w:colFirst="0" w:colLast="0"/>
       <w:bookmarkEnd w:id="17"/>
-      <w:proofErr w:type="spellStart"/>
       <w:r>
         <w:t>bitMask</w:t>
       </w:r>
-      <w:proofErr w:type="spellEnd"/>
-    </w:p>
-    <w:p>
-      <w:r>
-        <w:t xml:space="preserve">A bit value of 1 in the </w:t>
-      </w:r>
-      <w:proofErr w:type="spellStart"/>
-      <w:r>
-        <w:t>bitMask</w:t>
-      </w:r>
-      <w:proofErr w:type="spellEnd"/>
-      <w:r>
-        <w:t xml:space="preserve"> indicates that the corresponding bit position in the variable should be modified, a value of 0 shows the corresponding bit position in the variable should keep its original value. This allows a type to modify just part of a variable, and leave the remainder for another type to modify. See </w:t>
+    </w:p>
+    <w:p>
+      <w:r>
+        <w:t xml:space="preserve">A bit value of 1 in the bitMask indicates that the corresponding bit position in the variable should be modified, a value of 0 shows the corresponding bit position in the variable should keep its original value. This allows a type to modify just part of a variable, and leave the remainder for another type to modify. See </w:t>
       </w:r>
       <w:r>
         <w:rPr>
@@ -6079,11 +5462,9 @@
       </w:pPr>
       <w:bookmarkStart w:id="18" w:name="_n24y9op9aie" w:colFirst="0" w:colLast="0"/>
       <w:bookmarkEnd w:id="18"/>
-      <w:proofErr w:type="spellStart"/>
       <w:r>
         <w:t>linkedVariables</w:t>
       </w:r>
-      <w:proofErr w:type="spellEnd"/>
     </w:p>
     <w:p>
       <w:r>
@@ -6106,20 +5487,7 @@
         <w:pStyle w:val="Code"/>
       </w:pPr>
       <w:r>
-        <w:t>“</w:t>
-      </w:r>
-      <w:proofErr w:type="spellStart"/>
-      <w:r>
-        <w:t>linkedVariables</w:t>
-      </w:r>
-      <w:proofErr w:type="spellEnd"/>
-      <w:proofErr w:type="gramStart"/>
-      <w:r>
-        <w:t>”:{</w:t>
-      </w:r>
-      <w:proofErr w:type="gramEnd"/>
-      <w:r>
-        <w:t xml:space="preserve"> </w:t>
+        <w:t xml:space="preserve">“linkedVariables”:{ </w:t>
       </w:r>
     </w:p>
     <w:p>
@@ -6180,19 +5548,9 @@
       </w:pPr>
       <w:bookmarkStart w:id="19" w:name="_w0ewll8q6hmt" w:colFirst="0" w:colLast="0"/>
       <w:bookmarkEnd w:id="19"/>
-      <w:proofErr w:type="spellStart"/>
-      <w:r>
-        <w:t>startBit</w:t>
-      </w:r>
-      <w:proofErr w:type="spellEnd"/>
-      <w:r>
-        <w:t>/</w:t>
-      </w:r>
-      <w:proofErr w:type="spellStart"/>
-      <w:r>
-        <w:t>endBit</w:t>
-      </w:r>
-      <w:proofErr w:type="spellEnd"/>
+      <w:r>
+        <w:t>startBit/endBit</w:t>
+      </w:r>
     </w:p>
     <w:p>
       <w:r>
@@ -6205,43 +5563,18 @@
       </w:pPr>
       <w:bookmarkStart w:id="20" w:name="_shftt61ris6o" w:colFirst="0" w:colLast="0"/>
       <w:bookmarkEnd w:id="20"/>
-      <w:proofErr w:type="spellStart"/>
-      <w:r>
-        <w:t>displayScale</w:t>
-      </w:r>
-      <w:proofErr w:type="spellEnd"/>
-      <w:r>
-        <w:t xml:space="preserve"> &amp; </w:t>
-      </w:r>
-      <w:proofErr w:type="spellStart"/>
-      <w:r>
-        <w:t>displayUnits</w:t>
-      </w:r>
-      <w:proofErr w:type="spellEnd"/>
-    </w:p>
-    <w:p>
-      <w:r>
-        <w:t xml:space="preserve">For numeric values, this pair allows the variable to be displayed in a ‘friendly’ fashion, e.g. a time delay in 100mS intervals would have a </w:t>
-      </w:r>
-      <w:proofErr w:type="spellStart"/>
-      <w:r>
-        <w:t>displayScaling</w:t>
-      </w:r>
-      <w:proofErr w:type="spellEnd"/>
-      <w:r>
-        <w:t xml:space="preserve"> of 100 and a </w:t>
-      </w:r>
-      <w:proofErr w:type="spellStart"/>
-      <w:r>
-        <w:t>displayUnits</w:t>
-      </w:r>
-      <w:proofErr w:type="spellEnd"/>
-      <w:r>
-        <w:t xml:space="preserve"> of ‘mS’</w:t>
-      </w:r>
-    </w:p>
-    <w:p>
-      <w:r>
+      <w:r>
+        <w:t>displayScale &amp; displayUnits</w:t>
+      </w:r>
+    </w:p>
+    <w:p>
+      <w:r>
+        <w:t>For numeric values, this pair allows the variable to be displayed in a ‘friendly’ fashion, e.g. a time delay in 100mS intervals would have a displayScaling of 100 and a displayUnits of ‘mS’</w:t>
+      </w:r>
+    </w:p>
+    <w:p>
+      <w:r>
+        <w:lastRenderedPageBreak/>
         <w:t>These do not affect the underlying ‘raw’ variable</w:t>
       </w:r>
     </w:p>
@@ -6251,12 +5584,9 @@
       </w:pPr>
       <w:bookmarkStart w:id="21" w:name="_7dy3e6anxqb8" w:colFirst="0" w:colLast="0"/>
       <w:bookmarkEnd w:id="21"/>
-      <w:proofErr w:type="spellStart"/>
-      <w:r>
-        <w:lastRenderedPageBreak/>
+      <w:r>
         <w:t>displayOffset</w:t>
       </w:r>
-      <w:proofErr w:type="spellEnd"/>
     </w:p>
     <w:p>
       <w:r>
@@ -6274,11 +5604,9 @@
       </w:pPr>
       <w:bookmarkStart w:id="22" w:name="_optfar4dwehw" w:colFirst="0" w:colLast="0"/>
       <w:bookmarkEnd w:id="22"/>
-      <w:proofErr w:type="spellStart"/>
       <w:r>
         <w:t>displayTitle</w:t>
       </w:r>
-      <w:proofErr w:type="spellEnd"/>
     </w:p>
     <w:p>
       <w:r>
@@ -6291,11 +5619,9 @@
       </w:pPr>
       <w:bookmarkStart w:id="23" w:name="_i1s1z3qyzego" w:colFirst="0" w:colLast="0"/>
       <w:bookmarkEnd w:id="23"/>
-      <w:proofErr w:type="spellStart"/>
       <w:r>
         <w:t>displaySubTitle</w:t>
       </w:r>
-      <w:proofErr w:type="spellEnd"/>
     </w:p>
     <w:p>
       <w:r>
@@ -6308,11 +5634,9 @@
       </w:pPr>
       <w:bookmarkStart w:id="24" w:name="_mtf1ed7j2rqu" w:colFirst="0" w:colLast="0"/>
       <w:bookmarkEnd w:id="24"/>
-      <w:proofErr w:type="spellStart"/>
       <w:r>
         <w:t>groupItems</w:t>
       </w:r>
-      <w:proofErr w:type="spellEnd"/>
     </w:p>
     <w:p>
       <w:r>
@@ -6342,204 +5666,146 @@
       <w:r>
         <w:t xml:space="preserve">Array of labels with values to be used in the </w:t>
       </w:r>
-      <w:proofErr w:type="spellStart"/>
       <w:r>
         <w:rPr>
           <w:color w:val="0000FF"/>
         </w:rPr>
-        <w:t>NodeVariableSelect</w:t>
-      </w:r>
-      <w:proofErr w:type="spellEnd"/>
+        <w:t xml:space="preserve">NodeVariableSelect </w:t>
+      </w:r>
+      <w:r>
+        <w:t xml:space="preserve">type. </w:t>
+      </w:r>
+    </w:p>
+    <w:p>
+      <w:r>
+        <w:t>Each array entry of the form {"label": "Options 1", "value": 0}</w:t>
+      </w:r>
+    </w:p>
+    <w:p>
+      <w:r>
+        <w:t>The value field maps onto the bits in the variable, for example, if the top 2 bits are used (bits 6 &amp; 7), then the array will take the form</w:t>
+      </w:r>
+    </w:p>
+    <w:p>
+      <w:pPr>
+        <w:pStyle w:val="Code"/>
+      </w:pPr>
+      <w:r>
+        <w:t xml:space="preserve">        {"label": "event sent at ON end", "value": 0},</w:t>
+      </w:r>
+      <w:r>
+        <w:tab/>
+      </w:r>
+      <w:r>
+        <w:tab/>
+        <w:t>– bits 6 &amp; 7 clear</w:t>
+      </w:r>
+    </w:p>
+    <w:p>
+      <w:pPr>
+        <w:pStyle w:val="Code"/>
+      </w:pPr>
+      <w:r>
+        <w:t xml:space="preserve">        {"label": "event sent when at OFF end", "value": 64},</w:t>
+      </w:r>
+      <w:r>
+        <w:tab/>
+        <w:t>– bit 6 set, 7 clear</w:t>
+      </w:r>
+    </w:p>
+    <w:p>
+      <w:pPr>
+        <w:pStyle w:val="Code"/>
+      </w:pPr>
+      <w:r>
+        <w:t xml:space="preserve">        {"label": "event sent at mid travel", "value": 128},</w:t>
+      </w:r>
+      <w:r>
+        <w:tab/>
+        <w:t>– bit 6 clear, bit 7 set</w:t>
+      </w:r>
+    </w:p>
+    <w:p>
+      <w:pPr>
+        <w:pStyle w:val="Code"/>
+      </w:pPr>
+      <w:r>
+        <w:t xml:space="preserve">        {"label": "Start of Day (SoD) event", "value": 192}</w:t>
+      </w:r>
+      <w:r>
+        <w:tab/>
+        <w:t>– bits 6 &amp; 7 set</w:t>
+      </w:r>
+    </w:p>
+    <w:p>
+      <w:r>
+        <w:t xml:space="preserve">The </w:t>
+      </w:r>
+      <w:r>
+        <w:rPr>
+          <w:color w:val="1155CC"/>
+        </w:rPr>
+        <w:t xml:space="preserve">bitMask </w:t>
+      </w:r>
+      <w:r>
+        <w:t>option can be used to limit modifications to the specific bits, in this case a value of 192 would be used (bits 6 &amp; 7 set to only allow those to be modified)</w:t>
+      </w:r>
+    </w:p>
+    <w:p>
+      <w:pPr>
+        <w:pStyle w:val="Heading2"/>
+      </w:pPr>
+      <w:bookmarkStart w:id="26" w:name="_17g3onkyi2iu" w:colFirst="0" w:colLast="0"/>
+      <w:bookmarkEnd w:id="26"/>
+      <w:r>
+        <w:t>outputOnWrite</w:t>
+      </w:r>
+    </w:p>
+    <w:p>
+      <w:r>
+        <w:t>If true, this indicates that when this variable is written to, the associated output immediately takes on this new value.</w:t>
+      </w:r>
+    </w:p>
+    <w:p>
+      <w:r>
+        <w:t xml:space="preserve">In some modules this is seen in the servo position variables, and has been used to </w:t>
+      </w:r>
+      <w:r>
+        <w:t>provide a ‘test’ feature by re-writing the current variable value, e.g. to move the servo to the ‘on’ position</w:t>
+      </w:r>
+    </w:p>
+    <w:p>
+      <w:r>
+        <w:lastRenderedPageBreak/>
+        <w:t xml:space="preserve">Currently only supported in the </w:t>
+      </w:r>
       <w:r>
         <w:rPr>
           <w:color w:val="0000FF"/>
         </w:rPr>
-        <w:t xml:space="preserve"> </w:t>
+        <w:t xml:space="preserve">NodeVariableSlider </w:t>
       </w:r>
       <w:r>
         <w:t xml:space="preserve">type. </w:t>
       </w:r>
     </w:p>
     <w:p>
-      <w:r>
-        <w:t>Each array entry of the form {"label": "Options 1", "value": 0}</w:t>
-      </w:r>
-    </w:p>
-    <w:p>
-      <w:r>
-        <w:t>The value field maps onto the bits in the variable, for example, if the top 2 bits are used (bits 6 &amp; 7), then the array will take the form</w:t>
-      </w:r>
-    </w:p>
-    <w:p>
-      <w:pPr>
-        <w:pStyle w:val="Code"/>
-      </w:pPr>
-      <w:r>
-        <w:t xml:space="preserve">        {"label": "event sent at ON end", "value": 0},</w:t>
-      </w:r>
-      <w:r>
-        <w:tab/>
-      </w:r>
-      <w:r>
-        <w:tab/>
-        <w:t>– bits 6 &amp; 7 clear</w:t>
-      </w:r>
-    </w:p>
-    <w:p>
-      <w:pPr>
-        <w:pStyle w:val="Code"/>
-      </w:pPr>
-      <w:r>
-        <w:t xml:space="preserve">        {"label": "event sent when at OFF end", "value": 64},</w:t>
-      </w:r>
-      <w:r>
-        <w:tab/>
-        <w:t>– bit 6 set, 7 clear</w:t>
-      </w:r>
-    </w:p>
-    <w:p>
-      <w:pPr>
-        <w:pStyle w:val="Code"/>
-      </w:pPr>
-      <w:r>
-        <w:t xml:space="preserve">        {"label": "event sent at mid travel", "value": 128},</w:t>
-      </w:r>
-      <w:r>
-        <w:tab/>
-        <w:t>– bit 6 clear, bit 7 set</w:t>
-      </w:r>
-    </w:p>
-    <w:p>
-      <w:pPr>
-        <w:pStyle w:val="Code"/>
-      </w:pPr>
-      <w:r>
-        <w:t xml:space="preserve">        {"label": "Start of Day (</w:t>
-      </w:r>
-      <w:proofErr w:type="spellStart"/>
-      <w:r>
-        <w:t>SoD</w:t>
-      </w:r>
-      <w:proofErr w:type="spellEnd"/>
-      <w:r>
-        <w:t>) event", "value": 192}</w:t>
-      </w:r>
-      <w:r>
-        <w:tab/>
-        <w:t>– bits 6 &amp; 7 set</w:t>
-      </w:r>
-    </w:p>
-    <w:p>
-      <w:r>
-        <w:t xml:space="preserve">The </w:t>
-      </w:r>
-      <w:proofErr w:type="spellStart"/>
-      <w:r>
-        <w:rPr>
-          <w:color w:val="1155CC"/>
-        </w:rPr>
-        <w:t>bitMask</w:t>
-      </w:r>
-      <w:proofErr w:type="spellEnd"/>
-      <w:r>
-        <w:rPr>
-          <w:color w:val="1155CC"/>
-        </w:rPr>
-        <w:t xml:space="preserve"> </w:t>
-      </w:r>
-      <w:r>
-        <w:t>option can be used to limit modifications to the specific bits, in this case a value of 192 would be used (bits 6 &amp; 7 set to only allow those to be modified)</w:t>
-      </w:r>
-    </w:p>
-    <w:p>
       <w:pPr>
         <w:pStyle w:val="Heading2"/>
       </w:pPr>
-      <w:bookmarkStart w:id="26" w:name="_17g3onkyi2iu" w:colFirst="0" w:colLast="0"/>
-      <w:bookmarkEnd w:id="26"/>
-      <w:proofErr w:type="spellStart"/>
-      <w:r>
-        <w:t>outputOnWrite</w:t>
-      </w:r>
-      <w:proofErr w:type="spellEnd"/>
-    </w:p>
-    <w:p>
-      <w:r>
-        <w:t>If true, this indicates that when this variable is written to, the associated output immediately takes on this new value.</w:t>
-      </w:r>
-    </w:p>
-    <w:p>
-      <w:r>
-        <w:t xml:space="preserve">In some modules this is seen in the servo position variables, and has been used to </w:t>
-      </w:r>
-      <w:r>
-        <w:t>provide a ‘test’ feature by re-writing the current variable value, e.g. to move the servo to the ‘on’ position</w:t>
-      </w:r>
-    </w:p>
-    <w:p>
-      <w:r>
-        <w:t xml:space="preserve">Currently only supported in the </w:t>
-      </w:r>
-      <w:proofErr w:type="spellStart"/>
+      <w:r>
+        <w:t>tabPanels</w:t>
+      </w:r>
+    </w:p>
+    <w:p>
+      <w:r>
+        <w:t xml:space="preserve">An array used by the </w:t>
+      </w:r>
       <w:r>
         <w:rPr>
           <w:color w:val="0000FF"/>
         </w:rPr>
-        <w:t>NodeVariableSlider</w:t>
-      </w:r>
-      <w:proofErr w:type="spellEnd"/>
-      <w:r>
-        <w:rPr>
-          <w:color w:val="0000FF"/>
-        </w:rPr>
-        <w:t xml:space="preserve"> </w:t>
-      </w:r>
-      <w:r>
-        <w:t xml:space="preserve">type. </w:t>
-      </w:r>
-    </w:p>
-    <w:p>
-      <w:pPr>
-        <w:pStyle w:val="Heading2"/>
-      </w:pPr>
-      <w:proofErr w:type="spellStart"/>
-      <w:r>
-        <w:lastRenderedPageBreak/>
-        <w:t>tabPanels</w:t>
-      </w:r>
-      <w:proofErr w:type="spellEnd"/>
-    </w:p>
-    <w:p>
-      <w:r>
-        <w:t xml:space="preserve">An array used by the </w:t>
-      </w:r>
-      <w:proofErr w:type="spellStart"/>
-      <w:r>
-        <w:rPr>
-          <w:color w:val="0000FF"/>
-        </w:rPr>
-        <w:t>NodeVariableTabs</w:t>
-      </w:r>
-      <w:proofErr w:type="spellEnd"/>
-      <w:r>
-        <w:rPr>
-          <w:color w:val="0000FF"/>
-        </w:rPr>
-        <w:t xml:space="preserve"> &amp; </w:t>
-      </w:r>
-      <w:proofErr w:type="spellStart"/>
-      <w:r>
-        <w:rPr>
-          <w:color w:val="0000FF"/>
-        </w:rPr>
-        <w:t>EventVariableTabs</w:t>
-      </w:r>
-      <w:proofErr w:type="spellEnd"/>
-      <w:r>
-        <w:rPr>
-          <w:color w:val="0000FF"/>
-        </w:rPr>
-        <w:t xml:space="preserve"> </w:t>
+        <w:t xml:space="preserve">NodeVariableTabs &amp; EventVariableTabs </w:t>
       </w:r>
       <w:r>
         <w:t>types to logically group other types together in tabbed panels</w:t>
@@ -6547,33 +5813,15 @@
     </w:p>
     <w:p>
       <w:r>
-        <w:t xml:space="preserve">Each entry in the array contains the </w:t>
-      </w:r>
-      <w:proofErr w:type="spellStart"/>
-      <w:r>
-        <w:t>displayTitle</w:t>
-      </w:r>
-      <w:proofErr w:type="spellEnd"/>
-      <w:r>
-        <w:t xml:space="preserve"> of the tab, and a further array of items that form the content of the tab panel</w:t>
+        <w:t>Each entry in the array contains the displayTitle of the tab, and a further array of items that form the content of the tab panel</w:t>
       </w:r>
     </w:p>
     <w:p>
       <w:pPr>
         <w:pStyle w:val="Code"/>
       </w:pPr>
-      <w:proofErr w:type="gramStart"/>
-      <w:r>
-        <w:t>{ "</w:t>
-      </w:r>
-      <w:proofErr w:type="spellStart"/>
-      <w:proofErr w:type="gramEnd"/>
-      <w:r>
-        <w:t>displayTitle</w:t>
-      </w:r>
-      <w:proofErr w:type="spellEnd"/>
-      <w:r>
-        <w:t>": "Tab number one",</w:t>
+      <w:r>
+        <w:t>{ "displayTitle": "Tab number one",</w:t>
       </w:r>
     </w:p>
     <w:p>
@@ -6597,15 +5845,7 @@
         <w:pStyle w:val="Code"/>
       </w:pPr>
       <w:r>
-        <w:t xml:space="preserve">         "type": "</w:t>
-      </w:r>
-      <w:proofErr w:type="spellStart"/>
-      <w:r>
-        <w:t>EventVariableNumber</w:t>
-      </w:r>
-      <w:proofErr w:type="spellEnd"/>
-      <w:r>
-        <w:t>",</w:t>
+        <w:t xml:space="preserve">         "type": "EventVariableNumber",</w:t>
       </w:r>
     </w:p>
     <w:p>
@@ -6613,15 +5853,7 @@
         <w:pStyle w:val="Code"/>
       </w:pPr>
       <w:r>
-        <w:t xml:space="preserve">         "</w:t>
-      </w:r>
-      <w:proofErr w:type="spellStart"/>
-      <w:r>
-        <w:t>eventVariableIndex</w:t>
-      </w:r>
-      <w:proofErr w:type="spellEnd"/>
-      <w:r>
-        <w:t>": 1,</w:t>
+        <w:t xml:space="preserve">         "eventVariableIndex": 1,</w:t>
       </w:r>
     </w:p>
     <w:p>
@@ -6629,15 +5861,7 @@
         <w:pStyle w:val="Code"/>
       </w:pPr>
       <w:r>
-        <w:t xml:space="preserve">         "</w:t>
-      </w:r>
-      <w:proofErr w:type="spellStart"/>
-      <w:r>
-        <w:t>displayTitle</w:t>
-      </w:r>
-      <w:proofErr w:type="spellEnd"/>
-      <w:r>
-        <w:t>": "Output 1-1"</w:t>
+        <w:t xml:space="preserve">         "displayTitle": "Output 1-1"</w:t>
       </w:r>
     </w:p>
     <w:p>
@@ -6670,11 +5894,9 @@
       </w:pPr>
       <w:bookmarkStart w:id="27" w:name="_vizjur8kv76h" w:colFirst="0" w:colLast="0"/>
       <w:bookmarkEnd w:id="27"/>
-      <w:proofErr w:type="spellStart"/>
       <w:r>
         <w:t>visibilityLogic</w:t>
       </w:r>
-      <w:proofErr w:type="spellEnd"/>
     </w:p>
     <w:p>
       <w:r>
@@ -6697,15 +5919,7 @@
     </w:p>
     <w:p>
       <w:r>
-        <w:t>Having this “</w:t>
-      </w:r>
-      <w:proofErr w:type="spellStart"/>
-      <w:r>
-        <w:t>visibilityLogic</w:t>
-      </w:r>
-      <w:proofErr w:type="spellEnd"/>
-      <w:r>
-        <w:t>” property allows multiple descriptors to be defined for the same variable, but then select which one gets displayed depending on the result of the logic element</w:t>
+        <w:t>Having this “visibilityLogic” property allows multiple descriptors to be defined for the same variable, but then select which one gets displayed depending on the result of the logic element</w:t>
       </w:r>
     </w:p>
     <w:p>
@@ -6799,23 +6013,7 @@
         <w:pStyle w:val="Code"/>
       </w:pPr>
       <w:r>
-        <w:t>“</w:t>
-      </w:r>
-      <w:proofErr w:type="gramStart"/>
-      <w:r>
-        <w:t>overload”{</w:t>
-      </w:r>
-      <w:proofErr w:type="gramEnd"/>
-      <w:r>
-        <w:t>“</w:t>
-      </w:r>
-      <w:proofErr w:type="spellStart"/>
-      <w:r>
-        <w:t>nv</w:t>
-      </w:r>
-      <w:proofErr w:type="spellEnd"/>
-      <w:r>
-        <w:t>”,labels[“value”:0, “label”: “first label”, “value”:1, “label”: “2nd label”,.....]</w:t>
+        <w:t>“overload”{“nv”,labels[“value”:0, “label”: “first label”, “value”:1, “label”: “2nd label”,.....]</w:t>
       </w:r>
     </w:p>
     <w:p/>
@@ -6837,15 +6035,7 @@
         <w:pStyle w:val="Code"/>
       </w:pPr>
       <w:r>
-        <w:t xml:space="preserve">      "type": "</w:t>
-      </w:r>
-      <w:proofErr w:type="spellStart"/>
-      <w:r>
-        <w:t>EventVariableSelect</w:t>
-      </w:r>
-      <w:proofErr w:type="spellEnd"/>
-      <w:r>
-        <w:t>",</w:t>
+        <w:t xml:space="preserve">      "type": "EventVariableSelect",</w:t>
       </w:r>
     </w:p>
     <w:p>
@@ -6853,15 +6043,7 @@
         <w:pStyle w:val="Code"/>
       </w:pPr>
       <w:r>
-        <w:t xml:space="preserve">      "</w:t>
-      </w:r>
-      <w:proofErr w:type="spellStart"/>
-      <w:r>
-        <w:t>eventVariableIndex</w:t>
-      </w:r>
-      <w:proofErr w:type="spellEnd"/>
-      <w:r>
-        <w:t>": 1,</w:t>
+        <w:t xml:space="preserve">      "eventVariableIndex": 1,</w:t>
       </w:r>
     </w:p>
     <w:p>
@@ -6869,15 +6051,7 @@
         <w:pStyle w:val="Code"/>
       </w:pPr>
       <w:r>
-        <w:t xml:space="preserve">      "</w:t>
-      </w:r>
-      <w:proofErr w:type="spellStart"/>
-      <w:r>
-        <w:t>displayTitle</w:t>
-      </w:r>
-      <w:proofErr w:type="spellEnd"/>
-      <w:r>
-        <w:t>": "Produced event",</w:t>
+        <w:t xml:space="preserve">      "displayTitle": "Produced event",</w:t>
       </w:r>
     </w:p>
     <w:p>
@@ -6885,15 +6059,7 @@
         <w:pStyle w:val="Code"/>
       </w:pPr>
       <w:r>
-        <w:t xml:space="preserve">      "</w:t>
-      </w:r>
-      <w:proofErr w:type="spellStart"/>
-      <w:r>
-        <w:t>displaySubTitle</w:t>
-      </w:r>
-      <w:proofErr w:type="spellEnd"/>
-      <w:r>
-        <w:t>": "EV1",</w:t>
+        <w:t xml:space="preserve">      "displaySubTitle": "EV1",</w:t>
       </w:r>
     </w:p>
     <w:p>
@@ -6925,23 +6091,7 @@
         <w:pStyle w:val="Code"/>
       </w:pPr>
       <w:r>
-        <w:t xml:space="preserve">        {"value": 8, "overload</w:t>
-      </w:r>
-      <w:proofErr w:type="gramStart"/>
-      <w:r>
-        <w:t>":{</w:t>
-      </w:r>
-      <w:proofErr w:type="gramEnd"/>
-      <w:r>
-        <w:t>"</w:t>
-      </w:r>
-      <w:proofErr w:type="spellStart"/>
-      <w:r>
-        <w:t>nv</w:t>
-      </w:r>
-      <w:proofErr w:type="spellEnd"/>
-      <w:r>
-        <w:t>": "16", "labels": [</w:t>
+        <w:t xml:space="preserve">        {"value": 8, "overload":{"nv": "16", "labels": [</w:t>
       </w:r>
     </w:p>
     <w:p>
@@ -7013,23 +6163,7 @@
         <w:pStyle w:val="Code"/>
       </w:pPr>
       <w:r>
-        <w:t xml:space="preserve">        {"value": 9, "overload</w:t>
-      </w:r>
-      <w:proofErr w:type="gramStart"/>
-      <w:r>
-        <w:t>":{</w:t>
-      </w:r>
-      <w:proofErr w:type="gramEnd"/>
-      <w:r>
-        <w:t>"</w:t>
-      </w:r>
-      <w:proofErr w:type="spellStart"/>
-      <w:r>
-        <w:t>nv</w:t>
-      </w:r>
-      <w:proofErr w:type="spellEnd"/>
-      <w:r>
-        <w:t>": "16", "labels": [</w:t>
+        <w:t xml:space="preserve">        {"value": 9, "overload":{"nv": "16", "labels": [</w:t>
       </w:r>
     </w:p>
     <w:p>
@@ -7130,15 +6264,7 @@
         <w:pStyle w:val="Code"/>
       </w:pPr>
       <w:r>
-        <w:t xml:space="preserve">“Named </w:t>
-      </w:r>
-      <w:proofErr w:type="gramStart"/>
-      <w:r>
-        <w:t>Property”:&lt;</w:t>
-      </w:r>
-      <w:proofErr w:type="gramEnd"/>
-      <w:r>
-        <w:t>expression&gt;</w:t>
+        <w:t>“Named Property”:&lt;expression&gt;</w:t>
       </w:r>
     </w:p>
     <w:p>
@@ -7162,19 +6288,11 @@
       <w:r>
         <w:t xml:space="preserve">It is now recommended that </w:t>
       </w:r>
-      <w:proofErr w:type="spellStart"/>
       <w:r>
         <w:rPr>
           <w:color w:val="0070C0"/>
         </w:rPr>
-        <w:t>jsonLogic</w:t>
-      </w:r>
-      <w:proofErr w:type="spellEnd"/>
-      <w:r>
-        <w:rPr>
-          <w:color w:val="0070C0"/>
-        </w:rPr>
-        <w:t xml:space="preserve"> </w:t>
+        <w:t xml:space="preserve">jsonLogic </w:t>
       </w:r>
       <w:r>
         <w:t>is used to evaluated the expression, but compatibility with earlier versions is retained</w:t>
@@ -7188,14 +6306,12 @@
       <w:r>
         <w:t>The only property currently defined is “</w:t>
       </w:r>
-      <w:proofErr w:type="spellStart"/>
       <w:r>
         <w:rPr>
           <w:color w:val="0070C0"/>
         </w:rPr>
         <w:t>visibilityLogic</w:t>
       </w:r>
-      <w:proofErr w:type="spellEnd"/>
       <w:r>
         <w:t>”, which if added to an element, will decide if the element is displayed depending if the expression returns true or false</w:t>
       </w:r>
@@ -7209,13 +6325,8 @@
       <w:pPr>
         <w:pStyle w:val="Heading2"/>
       </w:pPr>
-      <w:proofErr w:type="spellStart"/>
-      <w:r>
-        <w:t>jsonLogic</w:t>
-      </w:r>
-      <w:proofErr w:type="spellEnd"/>
-      <w:r>
-        <w:t xml:space="preserve"> </w:t>
+      <w:r>
+        <w:t xml:space="preserve">jsonLogic </w:t>
       </w:r>
       <w:r>
         <w:t>expression</w:t>
@@ -7225,13 +6336,8 @@
       </w:r>
     </w:p>
     <w:p>
-      <w:proofErr w:type="spellStart"/>
-      <w:r>
-        <w:t>jsonLogic</w:t>
-      </w:r>
-      <w:proofErr w:type="spellEnd"/>
-      <w:r>
-        <w:t xml:space="preserve"> is </w:t>
+      <w:r>
+        <w:t xml:space="preserve">jsonLogic is </w:t>
       </w:r>
       <w:r>
         <w:t>implemented in a library that supports many different programming languages</w:t>
@@ -7268,15 +6374,7 @@
         <w:pStyle w:val="Code"/>
       </w:pPr>
       <w:r>
-        <w:t>{"operator</w:t>
-      </w:r>
-      <w:proofErr w:type="gramStart"/>
-      <w:r>
-        <w:t>" :</w:t>
-      </w:r>
-      <w:proofErr w:type="gramEnd"/>
-      <w:r>
-        <w:t xml:space="preserve"> ["values" ... ]}</w:t>
+        <w:t>{"operator" : ["values" ... ]}</w:t>
       </w:r>
       <w:r>
         <w:t xml:space="preserve">, </w:t>
@@ -7345,33 +6443,18 @@
     </w:p>
     <w:p>
       <w:r>
-        <w:t xml:space="preserve">EV, </w:t>
-      </w:r>
-      <w:proofErr w:type="spellStart"/>
-      <w:r>
-        <w:t>EVbit</w:t>
-      </w:r>
-      <w:proofErr w:type="spellEnd"/>
-    </w:p>
-    <w:p>
-      <w:r>
-        <w:t xml:space="preserve">NP, </w:t>
-      </w:r>
-      <w:proofErr w:type="spellStart"/>
-      <w:r>
-        <w:t>NPbit</w:t>
-      </w:r>
-      <w:proofErr w:type="spellEnd"/>
-    </w:p>
-    <w:p>
-      <w:r>
-        <w:t xml:space="preserve">NV, </w:t>
-      </w:r>
-      <w:proofErr w:type="spellStart"/>
-      <w:r>
-        <w:t>NVbit</w:t>
-      </w:r>
-      <w:proofErr w:type="spellEnd"/>
+        <w:t>EV, EVbit</w:t>
+      </w:r>
+    </w:p>
+    <w:p>
+      <w:r>
+        <w:t>NP, NPbit</w:t>
+      </w:r>
+    </w:p>
+    <w:p>
+      <w:r>
+        <w:t>NV, NVbit</w:t>
+      </w:r>
     </w:p>
     <w:p>
       <w:r>
@@ -7399,13 +6482,8 @@
       </w:r>
     </w:p>
     <w:p>
-      <w:proofErr w:type="spellStart"/>
-      <w:r>
-        <w:t>EVbit</w:t>
-      </w:r>
-      <w:proofErr w:type="spellEnd"/>
-      <w:r>
-        <w:t xml:space="preserve"> is </w:t>
+      <w:r>
+        <w:t xml:space="preserve">EVbit is </w:t>
       </w:r>
     </w:p>
     <w:p>
@@ -7414,15 +6492,7 @@
         <w:ind w:firstLine="720"/>
       </w:pPr>
       <w:r>
-        <w:t>{“</w:t>
-      </w:r>
-      <w:proofErr w:type="spellStart"/>
-      <w:r>
-        <w:t>EVbit</w:t>
-      </w:r>
-      <w:proofErr w:type="spellEnd"/>
-      <w:r>
-        <w:t>”, [&lt;index number&gt;, &lt;bit number&gt;]}</w:t>
+        <w:t>{“EVbit”, [&lt;index number&gt;, &lt;bit number&gt;]}</w:t>
       </w:r>
     </w:p>
     <w:p>
@@ -7436,26 +6506,10 @@
         <w:t>For the application implementing these, a</w:t>
       </w:r>
       <w:r>
-        <w:t xml:space="preserve">dding operations to the library is very easy, and good examples exist in the </w:t>
-      </w:r>
-      <w:proofErr w:type="spellStart"/>
-      <w:r>
-        <w:t>jsonLogic</w:t>
-      </w:r>
-      <w:proofErr w:type="spellEnd"/>
-      <w:r>
-        <w:t xml:space="preserve"> documentation</w:t>
-      </w:r>
-      <w:r>
-        <w:t xml:space="preserve">. It will be specific to that application, as its giving access to however that application stores </w:t>
-      </w:r>
-      <w:proofErr w:type="gramStart"/>
-      <w:r>
-        <w:t>it’s</w:t>
-      </w:r>
-      <w:proofErr w:type="gramEnd"/>
-      <w:r>
-        <w:t xml:space="preserve"> module data</w:t>
+        <w:t>dding operations to the library is very easy, and good examples exist in the jsonLogic documentation</w:t>
+      </w:r>
+      <w:r>
+        <w:t>. It will be specific to that application, as its giving access to however that application stores it’s module data</w:t>
       </w:r>
     </w:p>
     <w:p/>
@@ -7468,23 +6522,7 @@
         <w:t>ese expressions</w:t>
       </w:r>
       <w:r>
-        <w:t xml:space="preserve"> from the earlier implementation, the </w:t>
-      </w:r>
-      <w:proofErr w:type="spellStart"/>
-      <w:r>
-        <w:t>jsonLogic</w:t>
-      </w:r>
-      <w:proofErr w:type="spellEnd"/>
-      <w:r>
-        <w:t xml:space="preserve"> expression is wrapped in a “JLL” element (</w:t>
-      </w:r>
-      <w:proofErr w:type="spellStart"/>
-      <w:r>
-        <w:t>json</w:t>
-      </w:r>
-      <w:proofErr w:type="spellEnd"/>
-      <w:r>
-        <w:t xml:space="preserve"> logic literal)</w:t>
+        <w:t xml:space="preserve"> from the earlier implementation, the jsonLogic expression is wrapped in a “JLL” element (json logic literal)</w:t>
       </w:r>
     </w:p>
     <w:p>
@@ -7510,20 +6548,7 @@
         <w:pStyle w:val="Code"/>
       </w:pPr>
       <w:r>
-        <w:t>"</w:t>
-      </w:r>
-      <w:proofErr w:type="spellStart"/>
-      <w:r>
-        <w:t>visibilityLogic</w:t>
-      </w:r>
-      <w:proofErr w:type="spellEnd"/>
-      <w:proofErr w:type="gramStart"/>
-      <w:r>
-        <w:t>":{</w:t>
-      </w:r>
-      <w:proofErr w:type="gramEnd"/>
-      <w:r>
-        <w:t xml:space="preserve"> "JLL":{ "==" : [ {"NV" : [1]}, 9] } }</w:t>
+        <w:t>"visibilityLogic":{ "JLL":{ "==" : [ {"NV" : [1]}, 9] } }</w:t>
       </w:r>
     </w:p>
     <w:p>
@@ -7558,20 +6583,7 @@
         <w:pStyle w:val="Code"/>
       </w:pPr>
       <w:r>
-        <w:t>"</w:t>
-      </w:r>
-      <w:proofErr w:type="spellStart"/>
-      <w:r>
-        <w:t>visibilityLogic</w:t>
-      </w:r>
-      <w:proofErr w:type="spellEnd"/>
-      <w:proofErr w:type="gramStart"/>
-      <w:r>
-        <w:t>":{</w:t>
-      </w:r>
-      <w:proofErr w:type="gramEnd"/>
-      <w:r>
-        <w:t>"JLL":{ "or" : [</w:t>
+        <w:t>"visibilityLogic":{"JLL":{ "or" : [</w:t>
       </w:r>
     </w:p>
     <w:p>
@@ -7579,23 +6591,7 @@
         <w:pStyle w:val="Code"/>
       </w:pPr>
       <w:r>
-        <w:t xml:space="preserve">              </w:t>
-      </w:r>
-      <w:proofErr w:type="gramStart"/>
-      <w:r>
-        <w:t>{ "</w:t>
-      </w:r>
-      <w:proofErr w:type="gramEnd"/>
-      <w:r>
-        <w:t>==" : [ {"</w:t>
-      </w:r>
-      <w:proofErr w:type="spellStart"/>
-      <w:r>
-        <w:t>EVbit</w:t>
-      </w:r>
-      <w:proofErr w:type="spellEnd"/>
-      <w:r>
-        <w:t xml:space="preserve">" : [3, 0]}, false ] }, </w:t>
+        <w:t xml:space="preserve">              { "==" : [ {"EVbit" : [3, 0]}, false ] }, </w:t>
       </w:r>
     </w:p>
     <w:p>
@@ -7603,23 +6599,7 @@
         <w:pStyle w:val="Code"/>
       </w:pPr>
       <w:r>
-        <w:t xml:space="preserve">              </w:t>
-      </w:r>
-      <w:proofErr w:type="gramStart"/>
-      <w:r>
-        <w:t>{ "</w:t>
-      </w:r>
-      <w:proofErr w:type="gramEnd"/>
-      <w:r>
-        <w:t>==" : [ {"</w:t>
-      </w:r>
-      <w:proofErr w:type="spellStart"/>
-      <w:r>
-        <w:t>EVbit</w:t>
-      </w:r>
-      <w:proofErr w:type="spellEnd"/>
-      <w:r>
-        <w:t>" : [3, 1]}, false ] }</w:t>
+        <w:t xml:space="preserve">              { "==" : [ {"EVbit" : [3, 1]}, false ] }</w:t>
       </w:r>
     </w:p>
     <w:p>
@@ -7658,23 +6638,10 @@
         <w:pStyle w:val="Code"/>
       </w:pPr>
       <w:r>
-        <w:t>"</w:t>
-      </w:r>
-      <w:proofErr w:type="spellStart"/>
-      <w:r>
-        <w:t>visibilityLogic</w:t>
-      </w:r>
-      <w:proofErr w:type="spellEnd"/>
-      <w:proofErr w:type="gramStart"/>
-      <w:r>
-        <w:t>":</w:t>
-      </w:r>
-      <w:r>
-        <w:t>{</w:t>
-      </w:r>
-      <w:proofErr w:type="gramEnd"/>
-      <w:r>
-        <w:t>“JLL”: { "in" : [ { "NV": {"EV" : 1}}, [5,6,7] ] } }</w:t>
+        <w:t>"visibilityLogic":</w:t>
+      </w:r>
+      <w:r>
+        <w:t>{“JLL”: { "in" : [ { "NV": {"EV" : 1}}, [5,6,7] ] } }</w:t>
       </w:r>
     </w:p>
     <w:p>
@@ -7690,13 +6657,8 @@
         <w:t xml:space="preserve">The use of this is now deprecated, </w:t>
       </w:r>
       <w:r>
-        <w:t xml:space="preserve">in favour of </w:t>
-      </w:r>
-      <w:proofErr w:type="spellStart"/>
-      <w:r>
-        <w:t>jsonLogic</w:t>
-      </w:r>
-      <w:proofErr w:type="spellEnd"/>
+        <w:t>in favour of jsonLogic</w:t>
+      </w:r>
       <w:r>
         <w:t xml:space="preserve"> (above)</w:t>
       </w:r>
@@ -7731,21 +6693,7 @@
         <w:rPr>
           <w:color w:val="0000FF"/>
         </w:rPr>
-        <w:t>“Named Property</w:t>
-      </w:r>
-      <w:proofErr w:type="gramStart"/>
-      <w:r>
-        <w:rPr>
-          <w:color w:val="0000FF"/>
-        </w:rPr>
-        <w:t>”:{</w:t>
-      </w:r>
-      <w:proofErr w:type="gramEnd"/>
-      <w:r>
-        <w:rPr>
-          <w:color w:val="0000FF"/>
-        </w:rPr>
-        <w:t xml:space="preserve"> “argument”, “condition”}</w:t>
+        <w:t>“Named Property”:{ “argument”, “condition”}</w:t>
       </w:r>
     </w:p>
     <w:p>
@@ -7755,15 +6703,7 @@
     </w:p>
     <w:p>
       <w:r>
-        <w:t>For example, in the following property, “</w:t>
-      </w:r>
-      <w:proofErr w:type="spellStart"/>
-      <w:r>
-        <w:t>visibilityLogic</w:t>
-      </w:r>
-      <w:proofErr w:type="spellEnd"/>
-      <w:r>
-        <w:t>”, the result of the logic element is used to control if a variable is displayed or not</w:t>
+        <w:t>For example, in the following property, “visibilityLogic”, the result of the logic element is used to control if a variable is displayed or not</w:t>
       </w:r>
     </w:p>
     <w:p>
@@ -7776,33 +6716,15 @@
         <w:pStyle w:val="Code"/>
       </w:pPr>
       <w:r>
-        <w:t xml:space="preserve">  "</w:t>
-      </w:r>
-      <w:proofErr w:type="spellStart"/>
-      <w:r>
-        <w:t>visibilityLogic</w:t>
-      </w:r>
-      <w:proofErr w:type="spellEnd"/>
-      <w:proofErr w:type="gramStart"/>
-      <w:r>
-        <w:t>":{</w:t>
-      </w:r>
-      <w:proofErr w:type="gramEnd"/>
+        <w:t xml:space="preserve">  "visibilityLogic":{</w:t>
+      </w:r>
     </w:p>
     <w:p>
       <w:pPr>
         <w:pStyle w:val="Code"/>
       </w:pPr>
       <w:r>
-        <w:t xml:space="preserve">    "</w:t>
-      </w:r>
-      <w:proofErr w:type="spellStart"/>
-      <w:r>
-        <w:t>evBit</w:t>
-      </w:r>
-      <w:proofErr w:type="spellEnd"/>
-      <w:r>
-        <w:t>": {“index”:3, “bit”: 7}</w:t>
+        <w:t xml:space="preserve">    "evBit": {“index”:3, “bit”: 7}</w:t>
       </w:r>
     </w:p>
     <w:p>
@@ -7939,15 +6861,7 @@
               <w:pStyle w:val="Code"/>
             </w:pPr>
             <w:r>
-              <w:t>“</w:t>
-            </w:r>
-            <w:proofErr w:type="gramStart"/>
-            <w:r>
-              <w:t>equals”:&lt;</w:t>
-            </w:r>
-            <w:proofErr w:type="gramEnd"/>
-            <w:r>
-              <w:t>value&gt;</w:t>
+              <w:t>“equals”:&lt;value&gt;</w:t>
             </w:r>
           </w:p>
         </w:tc>
@@ -7997,15 +6911,7 @@
               <w:pStyle w:val="Code"/>
             </w:pPr>
             <w:r>
-              <w:t>“in</w:t>
-            </w:r>
-            <w:proofErr w:type="gramStart"/>
-            <w:r>
-              <w:t>”:[</w:t>
-            </w:r>
-            <w:proofErr w:type="gramEnd"/>
-            <w:r>
-              <w:t>&lt;value&gt;,...]</w:t>
+              <w:t>“in”:[&lt;value&gt;,...]</w:t>
             </w:r>
           </w:p>
         </w:tc>
@@ -8144,15 +7050,7 @@
             </w:pPr>
             <w:r>
               <w:lastRenderedPageBreak/>
-              <w:t>“</w:t>
-            </w:r>
-            <w:proofErr w:type="spellStart"/>
-            <w:r>
-              <w:t>evBit</w:t>
-            </w:r>
-            <w:proofErr w:type="spellEnd"/>
-            <w:r>
-              <w:t>”: {</w:t>
+              <w:t>“evBit”: {</w:t>
             </w:r>
           </w:p>
           <w:p>
@@ -8160,20 +7058,7 @@
               <w:pStyle w:val="Code"/>
             </w:pPr>
             <w:r>
-              <w:t xml:space="preserve">  “</w:t>
-            </w:r>
-            <w:proofErr w:type="gramStart"/>
-            <w:r>
-              <w:t>index”:&lt;</w:t>
-            </w:r>
-            <w:proofErr w:type="spellStart"/>
-            <w:proofErr w:type="gramEnd"/>
-            <w:r>
-              <w:t>ev</w:t>
-            </w:r>
-            <w:proofErr w:type="spellEnd"/>
-            <w:r>
-              <w:t xml:space="preserve"> index&gt;,</w:t>
+              <w:t xml:space="preserve">  “index”:&lt;ev index&gt;,</w:t>
             </w:r>
           </w:p>
           <w:p>
@@ -8232,25 +7117,7 @@
               <w:pStyle w:val="Code"/>
             </w:pPr>
             <w:r>
-              <w:t>“</w:t>
-            </w:r>
-            <w:proofErr w:type="spellStart"/>
-            <w:proofErr w:type="gramStart"/>
-            <w:r>
-              <w:t>nv</w:t>
-            </w:r>
-            <w:proofErr w:type="spellEnd"/>
-            <w:r>
-              <w:t>”:&lt;</w:t>
-            </w:r>
-            <w:proofErr w:type="spellStart"/>
-            <w:proofErr w:type="gramEnd"/>
-            <w:r>
-              <w:t>nv</w:t>
-            </w:r>
-            <w:proofErr w:type="spellEnd"/>
-            <w:r>
-              <w:t xml:space="preserve"> index&gt;</w:t>
+              <w:t>“nv”:&lt;nv index&gt;</w:t>
             </w:r>
           </w:p>
         </w:tc>
@@ -8271,17 +7138,7 @@
               <w:spacing w:line="240" w:lineRule="auto"/>
             </w:pPr>
             <w:r>
-              <w:t xml:space="preserve">Describes a node variable by </w:t>
-            </w:r>
-            <w:proofErr w:type="spellStart"/>
-            <w:proofErr w:type="gramStart"/>
-            <w:r>
-              <w:t>it’s</w:t>
-            </w:r>
-            <w:proofErr w:type="spellEnd"/>
-            <w:proofErr w:type="gramEnd"/>
-            <w:r>
-              <w:t xml:space="preserve"> index number, will evaluate to a number 0 to 255</w:t>
+              <w:t>Describes a node variable by it’s index number, will evaluate to a number 0 to 255</w:t>
             </w:r>
           </w:p>
         </w:tc>
@@ -8479,7 +7336,7 @@
         <w:sz w:val="32"/>
         <w:szCs w:val="32"/>
       </w:rPr>
-      <w:t>8</w:t>
+      <w:t>9</w:t>
     </w:r>
   </w:p>
 </w:hdr>

</xml_diff>